<commit_message>
Created the balanced dataset based on the new method (without spider web). Executed the tests and saved the results.
</commit_message>
<xml_diff>
--- a/OutputDT/Output Decision Tree.docx
+++ b/OutputDT/Output Decision Tree.docx
@@ -12,6 +12,8 @@
           <w:szCs w:val="32"/>
         </w:rPr>
       </w:pPr>
+      <w:bookmarkStart w:id="0" w:name="_Hlk42946182"/>
+      <w:bookmarkEnd w:id="0"/>
       <w:r>
         <w:rPr>
           <w:b/>
@@ -8699,6 +8701,1482 @@
                     <a:xfrm>
                       <a:off x="0" y="0"/>
                       <a:ext cx="6111240" cy="1333500"/>
+                    </a:xfrm>
+                    <a:prstGeom prst="rect">
+                      <a:avLst/>
+                    </a:prstGeom>
+                    <a:noFill/>
+                    <a:ln>
+                      <a:noFill/>
+                    </a:ln>
+                  </pic:spPr>
+                </pic:pic>
+              </a:graphicData>
+            </a:graphic>
+          </wp:inline>
+        </w:drawing>
+      </w:r>
+    </w:p>
+    <w:p>
+      <w:pPr>
+        <w:rPr>
+          <w:sz w:val="24"/>
+          <w:szCs w:val="24"/>
+        </w:rPr>
+      </w:pPr>
+    </w:p>
+    <w:p>
+      <w:pPr>
+        <w:rPr>
+          <w:sz w:val="24"/>
+          <w:szCs w:val="24"/>
+        </w:rPr>
+      </w:pPr>
+    </w:p>
+    <w:p>
+      <w:pPr>
+        <w:jc w:val="center"/>
+        <w:rPr>
+          <w:b/>
+          <w:bCs/>
+          <w:sz w:val="32"/>
+          <w:szCs w:val="32"/>
+        </w:rPr>
+      </w:pPr>
+      <w:r>
+        <w:rPr>
+          <w:b/>
+          <w:bCs/>
+          <w:sz w:val="32"/>
+          <w:szCs w:val="32"/>
+        </w:rPr>
+        <w:lastRenderedPageBreak/>
+        <w:t xml:space="preserve">OUTPUT </w:t>
+      </w:r>
+      <w:r>
+        <w:rPr>
+          <w:b/>
+          <w:bCs/>
+          <w:sz w:val="32"/>
+          <w:szCs w:val="32"/>
+        </w:rPr>
+        <w:t>NO WEB BALANCED</w:t>
+      </w:r>
+      <w:r>
+        <w:rPr>
+          <w:b/>
+          <w:bCs/>
+          <w:sz w:val="32"/>
+          <w:szCs w:val="32"/>
+        </w:rPr>
+        <w:t xml:space="preserve"> </w:t>
+      </w:r>
+      <w:r>
+        <w:rPr>
+          <w:b/>
+          <w:bCs/>
+          <w:sz w:val="32"/>
+          <w:szCs w:val="32"/>
+        </w:rPr>
+        <w:t>DECISION TREE</w:t>
+      </w:r>
+      <w:r>
+        <w:rPr>
+          <w:b/>
+          <w:bCs/>
+          <w:sz w:val="32"/>
+          <w:szCs w:val="32"/>
+        </w:rPr>
+        <w:t xml:space="preserve"> (432 IMG PER SESSO)</w:t>
+      </w:r>
+    </w:p>
+    <w:p>
+      <w:pPr>
+        <w:rPr>
+          <w:b/>
+          <w:bCs/>
+          <w:sz w:val="32"/>
+          <w:szCs w:val="32"/>
+        </w:rPr>
+      </w:pPr>
+    </w:p>
+    <w:p>
+      <w:pPr>
+        <w:rPr>
+          <w:b/>
+          <w:bCs/>
+          <w:sz w:val="24"/>
+          <w:szCs w:val="24"/>
+        </w:rPr>
+      </w:pPr>
+      <w:proofErr w:type="spellStart"/>
+      <w:r>
+        <w:rPr>
+          <w:b/>
+          <w:bCs/>
+          <w:sz w:val="24"/>
+          <w:szCs w:val="24"/>
+        </w:rPr>
+        <w:t>Criterion</w:t>
+      </w:r>
+      <w:proofErr w:type="spellEnd"/>
+      <w:r>
+        <w:rPr>
+          <w:b/>
+          <w:bCs/>
+          <w:sz w:val="24"/>
+          <w:szCs w:val="24"/>
+        </w:rPr>
+        <w:t xml:space="preserve"> = “</w:t>
+      </w:r>
+      <w:proofErr w:type="spellStart"/>
+      <w:r>
+        <w:rPr>
+          <w:b/>
+          <w:bCs/>
+          <w:sz w:val="24"/>
+          <w:szCs w:val="24"/>
+        </w:rPr>
+        <w:t>gini</w:t>
+      </w:r>
+      <w:proofErr w:type="spellEnd"/>
+      <w:r>
+        <w:rPr>
+          <w:b/>
+          <w:bCs/>
+          <w:sz w:val="24"/>
+          <w:szCs w:val="24"/>
+        </w:rPr>
+        <w:t xml:space="preserve">” </w:t>
+      </w:r>
+      <w:proofErr w:type="spellStart"/>
+      <w:r>
+        <w:rPr>
+          <w:b/>
+          <w:bCs/>
+          <w:sz w:val="24"/>
+          <w:szCs w:val="24"/>
+        </w:rPr>
+        <w:t>max_depth</w:t>
+      </w:r>
+      <w:proofErr w:type="spellEnd"/>
+      <w:r>
+        <w:rPr>
+          <w:b/>
+          <w:bCs/>
+          <w:sz w:val="24"/>
+          <w:szCs w:val="24"/>
+        </w:rPr>
+        <w:t xml:space="preserve"> = </w:t>
+      </w:r>
+      <w:r>
+        <w:rPr>
+          <w:b/>
+          <w:bCs/>
+          <w:sz w:val="24"/>
+          <w:szCs w:val="24"/>
+        </w:rPr>
+        <w:t>13</w:t>
+      </w:r>
+    </w:p>
+    <w:p>
+      <w:pPr>
+        <w:rPr>
+          <w:sz w:val="24"/>
+          <w:szCs w:val="24"/>
+        </w:rPr>
+      </w:pPr>
+      <w:proofErr w:type="spellStart"/>
+      <w:r>
+        <w:rPr>
+          <w:sz w:val="24"/>
+          <w:szCs w:val="24"/>
+        </w:rPr>
+        <w:t>Accuracy</w:t>
+      </w:r>
+      <w:proofErr w:type="spellEnd"/>
+      <w:r>
+        <w:rPr>
+          <w:sz w:val="24"/>
+          <w:szCs w:val="24"/>
+        </w:rPr>
+        <w:t>: 0.583</w:t>
+      </w:r>
+    </w:p>
+    <w:p>
+      <w:pPr>
+        <w:rPr>
+          <w:sz w:val="24"/>
+          <w:szCs w:val="24"/>
+        </w:rPr>
+      </w:pPr>
+      <w:proofErr w:type="spellStart"/>
+      <w:r>
+        <w:rPr>
+          <w:sz w:val="24"/>
+          <w:szCs w:val="24"/>
+        </w:rPr>
+        <w:t>Graph</w:t>
+      </w:r>
+      <w:proofErr w:type="spellEnd"/>
+      <w:r>
+        <w:rPr>
+          <w:sz w:val="24"/>
+          <w:szCs w:val="24"/>
+        </w:rPr>
+        <w:t>:</w:t>
+      </w:r>
+    </w:p>
+    <w:p>
+      <w:pPr>
+        <w:rPr>
+          <w:sz w:val="24"/>
+          <w:szCs w:val="24"/>
+        </w:rPr>
+      </w:pPr>
+    </w:p>
+    <w:p>
+      <w:pPr>
+        <w:rPr>
+          <w:b/>
+          <w:bCs/>
+          <w:sz w:val="24"/>
+          <w:szCs w:val="24"/>
+        </w:rPr>
+      </w:pPr>
+      <w:proofErr w:type="spellStart"/>
+      <w:r>
+        <w:rPr>
+          <w:b/>
+          <w:bCs/>
+          <w:sz w:val="24"/>
+          <w:szCs w:val="24"/>
+        </w:rPr>
+        <w:t>Criterion</w:t>
+      </w:r>
+      <w:proofErr w:type="spellEnd"/>
+      <w:r>
+        <w:rPr>
+          <w:b/>
+          <w:bCs/>
+          <w:sz w:val="24"/>
+          <w:szCs w:val="24"/>
+        </w:rPr>
+        <w:t xml:space="preserve"> = “</w:t>
+      </w:r>
+      <w:proofErr w:type="spellStart"/>
+      <w:r>
+        <w:rPr>
+          <w:b/>
+          <w:bCs/>
+          <w:sz w:val="24"/>
+          <w:szCs w:val="24"/>
+        </w:rPr>
+        <w:t>entropy</w:t>
+      </w:r>
+      <w:proofErr w:type="spellEnd"/>
+      <w:r>
+        <w:rPr>
+          <w:b/>
+          <w:bCs/>
+          <w:sz w:val="24"/>
+          <w:szCs w:val="24"/>
+        </w:rPr>
+        <w:t xml:space="preserve">” </w:t>
+      </w:r>
+      <w:proofErr w:type="spellStart"/>
+      <w:r>
+        <w:rPr>
+          <w:b/>
+          <w:bCs/>
+          <w:sz w:val="24"/>
+          <w:szCs w:val="24"/>
+        </w:rPr>
+        <w:t>max_depth</w:t>
+      </w:r>
+      <w:proofErr w:type="spellEnd"/>
+      <w:r>
+        <w:rPr>
+          <w:b/>
+          <w:bCs/>
+          <w:sz w:val="24"/>
+          <w:szCs w:val="24"/>
+        </w:rPr>
+        <w:t xml:space="preserve"> = </w:t>
+      </w:r>
+      <w:r>
+        <w:rPr>
+          <w:b/>
+          <w:bCs/>
+          <w:sz w:val="24"/>
+          <w:szCs w:val="24"/>
+        </w:rPr>
+        <w:t>13</w:t>
+      </w:r>
+    </w:p>
+    <w:p>
+      <w:pPr>
+        <w:rPr>
+          <w:sz w:val="24"/>
+          <w:szCs w:val="24"/>
+        </w:rPr>
+      </w:pPr>
+      <w:proofErr w:type="spellStart"/>
+      <w:r>
+        <w:rPr>
+          <w:sz w:val="24"/>
+          <w:szCs w:val="24"/>
+        </w:rPr>
+        <w:t>Accuracy</w:t>
+      </w:r>
+      <w:proofErr w:type="spellEnd"/>
+      <w:r>
+        <w:rPr>
+          <w:sz w:val="24"/>
+          <w:szCs w:val="24"/>
+        </w:rPr>
+        <w:t>: 0.5</w:t>
+      </w:r>
+      <w:r>
+        <w:rPr>
+          <w:sz w:val="24"/>
+          <w:szCs w:val="24"/>
+        </w:rPr>
+        <w:t>0</w:t>
+      </w:r>
+      <w:r>
+        <w:rPr>
+          <w:sz w:val="24"/>
+          <w:szCs w:val="24"/>
+        </w:rPr>
+        <w:t>3</w:t>
+      </w:r>
+    </w:p>
+    <w:p>
+      <w:pPr>
+        <w:rPr>
+          <w:sz w:val="24"/>
+          <w:szCs w:val="24"/>
+        </w:rPr>
+      </w:pPr>
+      <w:proofErr w:type="spellStart"/>
+      <w:r>
+        <w:rPr>
+          <w:sz w:val="24"/>
+          <w:szCs w:val="24"/>
+        </w:rPr>
+        <w:t>Graph</w:t>
+      </w:r>
+      <w:proofErr w:type="spellEnd"/>
+      <w:r>
+        <w:rPr>
+          <w:sz w:val="24"/>
+          <w:szCs w:val="24"/>
+        </w:rPr>
+        <w:t>:</w:t>
+      </w:r>
+    </w:p>
+    <w:p>
+      <w:pPr>
+        <w:rPr>
+          <w:sz w:val="24"/>
+          <w:szCs w:val="24"/>
+        </w:rPr>
+      </w:pPr>
+    </w:p>
+    <w:p>
+      <w:pPr>
+        <w:jc w:val="center"/>
+        <w:rPr>
+          <w:b/>
+          <w:bCs/>
+          <w:sz w:val="32"/>
+          <w:szCs w:val="32"/>
+        </w:rPr>
+      </w:pPr>
+      <w:r>
+        <w:rPr>
+          <w:b/>
+          <w:bCs/>
+          <w:sz w:val="32"/>
+          <w:szCs w:val="32"/>
+        </w:rPr>
+        <w:t xml:space="preserve">OUTPUT </w:t>
+      </w:r>
+      <w:r>
+        <w:rPr>
+          <w:b/>
+          <w:bCs/>
+          <w:sz w:val="32"/>
+          <w:szCs w:val="32"/>
+        </w:rPr>
+        <w:t>NO WEB BALANCED</w:t>
+      </w:r>
+      <w:r>
+        <w:rPr>
+          <w:b/>
+          <w:bCs/>
+          <w:sz w:val="32"/>
+          <w:szCs w:val="32"/>
+        </w:rPr>
+        <w:t xml:space="preserve"> </w:t>
+      </w:r>
+      <w:r>
+        <w:rPr>
+          <w:b/>
+          <w:bCs/>
+          <w:sz w:val="32"/>
+          <w:szCs w:val="32"/>
+        </w:rPr>
+        <w:t>K NEAREST NEIGHBORS</w:t>
+      </w:r>
+      <w:r>
+        <w:rPr>
+          <w:b/>
+          <w:bCs/>
+          <w:sz w:val="32"/>
+          <w:szCs w:val="32"/>
+        </w:rPr>
+        <w:t xml:space="preserve"> (432 IMG PER SESSO)</w:t>
+      </w:r>
+    </w:p>
+    <w:p>
+      <w:pPr>
+        <w:rPr>
+          <w:b/>
+          <w:bCs/>
+          <w:sz w:val="32"/>
+          <w:szCs w:val="32"/>
+        </w:rPr>
+      </w:pPr>
+      <w:r>
+        <w:rPr>
+          <w:b/>
+          <w:bCs/>
+          <w:noProof/>
+          <w:sz w:val="32"/>
+          <w:szCs w:val="32"/>
+        </w:rPr>
+        <w:drawing>
+          <wp:inline distT="0" distB="0" distL="0" distR="0" wp14:anchorId="47E50789" wp14:editId="254DD403">
+            <wp:extent cx="2743200" cy="2438400"/>
+            <wp:effectExtent l="0" t="0" r="0" b="0"/>
+            <wp:docPr id="30" name="Immagine 30"/>
+            <wp:cNvGraphicFramePr>
+              <a:graphicFrameLocks xmlns:a="http://schemas.openxmlformats.org/drawingml/2006/main" noChangeAspect="1"/>
+            </wp:cNvGraphicFramePr>
+            <a:graphic xmlns:a="http://schemas.openxmlformats.org/drawingml/2006/main">
+              <a:graphicData uri="http://schemas.openxmlformats.org/drawingml/2006/picture">
+                <pic:pic xmlns:pic="http://schemas.openxmlformats.org/drawingml/2006/picture">
+                  <pic:nvPicPr>
+                    <pic:cNvPr id="0" name="Picture 3"/>
+                    <pic:cNvPicPr>
+                      <a:picLocks noChangeAspect="1" noChangeArrowheads="1"/>
+                    </pic:cNvPicPr>
+                  </pic:nvPicPr>
+                  <pic:blipFill>
+                    <a:blip r:embed="rId31">
+                      <a:extLst>
+                        <a:ext uri="{28A0092B-C50C-407E-A947-70E740481C1C}">
+                          <a14:useLocalDpi xmlns:a14="http://schemas.microsoft.com/office/drawing/2010/main" val="0"/>
+                        </a:ext>
+                      </a:extLst>
+                    </a:blip>
+                    <a:srcRect/>
+                    <a:stretch>
+                      <a:fillRect/>
+                    </a:stretch>
+                  </pic:blipFill>
+                  <pic:spPr bwMode="auto">
+                    <a:xfrm>
+                      <a:off x="0" y="0"/>
+                      <a:ext cx="2752786" cy="2446921"/>
+                    </a:xfrm>
+                    <a:prstGeom prst="rect">
+                      <a:avLst/>
+                    </a:prstGeom>
+                    <a:noFill/>
+                    <a:ln>
+                      <a:noFill/>
+                    </a:ln>
+                  </pic:spPr>
+                </pic:pic>
+              </a:graphicData>
+            </a:graphic>
+          </wp:inline>
+        </w:drawing>
+      </w:r>
+      <w:r>
+        <w:rPr>
+          <w:b/>
+          <w:bCs/>
+          <w:noProof/>
+          <w:sz w:val="32"/>
+          <w:szCs w:val="32"/>
+        </w:rPr>
+        <w:drawing>
+          <wp:inline distT="0" distB="0" distL="0" distR="0" wp14:anchorId="0FA985BB" wp14:editId="254253FF">
+            <wp:extent cx="6118860" cy="2735580"/>
+            <wp:effectExtent l="0" t="0" r="0" b="7620"/>
+            <wp:docPr id="28" name="Immagine 28"/>
+            <wp:cNvGraphicFramePr>
+              <a:graphicFrameLocks xmlns:a="http://schemas.openxmlformats.org/drawingml/2006/main" noChangeAspect="1"/>
+            </wp:cNvGraphicFramePr>
+            <a:graphic xmlns:a="http://schemas.openxmlformats.org/drawingml/2006/main">
+              <a:graphicData uri="http://schemas.openxmlformats.org/drawingml/2006/picture">
+                <pic:pic xmlns:pic="http://schemas.openxmlformats.org/drawingml/2006/picture">
+                  <pic:nvPicPr>
+                    <pic:cNvPr id="0" name="Picture 1"/>
+                    <pic:cNvPicPr>
+                      <a:picLocks noChangeAspect="1" noChangeArrowheads="1"/>
+                    </pic:cNvPicPr>
+                  </pic:nvPicPr>
+                  <pic:blipFill>
+                    <a:blip r:embed="rId32">
+                      <a:extLst>
+                        <a:ext uri="{28A0092B-C50C-407E-A947-70E740481C1C}">
+                          <a14:useLocalDpi xmlns:a14="http://schemas.microsoft.com/office/drawing/2010/main" val="0"/>
+                        </a:ext>
+                      </a:extLst>
+                    </a:blip>
+                    <a:srcRect/>
+                    <a:stretch>
+                      <a:fillRect/>
+                    </a:stretch>
+                  </pic:blipFill>
+                  <pic:spPr bwMode="auto">
+                    <a:xfrm>
+                      <a:off x="0" y="0"/>
+                      <a:ext cx="6118860" cy="2735580"/>
+                    </a:xfrm>
+                    <a:prstGeom prst="rect">
+                      <a:avLst/>
+                    </a:prstGeom>
+                    <a:noFill/>
+                    <a:ln>
+                      <a:noFill/>
+                    </a:ln>
+                  </pic:spPr>
+                </pic:pic>
+              </a:graphicData>
+            </a:graphic>
+          </wp:inline>
+        </w:drawing>
+      </w:r>
+    </w:p>
+    <w:p>
+      <w:pPr>
+        <w:jc w:val="center"/>
+        <w:rPr>
+          <w:b/>
+          <w:bCs/>
+          <w:sz w:val="32"/>
+          <w:szCs w:val="32"/>
+        </w:rPr>
+      </w:pPr>
+      <w:r>
+        <w:rPr>
+          <w:b/>
+          <w:bCs/>
+          <w:sz w:val="32"/>
+          <w:szCs w:val="32"/>
+        </w:rPr>
+        <w:lastRenderedPageBreak/>
+        <w:t xml:space="preserve">OUTPUT </w:t>
+      </w:r>
+      <w:r>
+        <w:rPr>
+          <w:b/>
+          <w:bCs/>
+          <w:sz w:val="32"/>
+          <w:szCs w:val="32"/>
+        </w:rPr>
+        <w:t>NO WEB BALANCED</w:t>
+      </w:r>
+      <w:r>
+        <w:rPr>
+          <w:b/>
+          <w:bCs/>
+          <w:sz w:val="32"/>
+          <w:szCs w:val="32"/>
+        </w:rPr>
+        <w:t xml:space="preserve"> </w:t>
+      </w:r>
+      <w:r>
+        <w:rPr>
+          <w:b/>
+          <w:bCs/>
+          <w:sz w:val="32"/>
+          <w:szCs w:val="32"/>
+        </w:rPr>
+        <w:t xml:space="preserve">SVM </w:t>
+      </w:r>
+      <w:r>
+        <w:rPr>
+          <w:b/>
+          <w:bCs/>
+          <w:sz w:val="32"/>
+          <w:szCs w:val="32"/>
+        </w:rPr>
+        <w:t>(432 IMG PER SESSO)</w:t>
+      </w:r>
+    </w:p>
+    <w:p>
+      <w:pPr>
+        <w:rPr>
+          <w:sz w:val="24"/>
+          <w:szCs w:val="24"/>
+        </w:rPr>
+      </w:pPr>
+    </w:p>
+    <w:p>
+      <w:pPr>
+        <w:rPr>
+          <w:sz w:val="24"/>
+          <w:szCs w:val="24"/>
+        </w:rPr>
+      </w:pPr>
+      <w:r>
+        <w:rPr>
+          <w:noProof/>
+          <w:sz w:val="24"/>
+          <w:szCs w:val="24"/>
+        </w:rPr>
+        <w:drawing>
+          <wp:inline distT="0" distB="0" distL="0" distR="0" wp14:anchorId="14AEDF76" wp14:editId="3DF25854">
+            <wp:extent cx="2628900" cy="2336800"/>
+            <wp:effectExtent l="0" t="0" r="0" b="6350"/>
+            <wp:docPr id="32" name="Immagine 32"/>
+            <wp:cNvGraphicFramePr>
+              <a:graphicFrameLocks xmlns:a="http://schemas.openxmlformats.org/drawingml/2006/main" noChangeAspect="1"/>
+            </wp:cNvGraphicFramePr>
+            <a:graphic xmlns:a="http://schemas.openxmlformats.org/drawingml/2006/main">
+              <a:graphicData uri="http://schemas.openxmlformats.org/drawingml/2006/picture">
+                <pic:pic xmlns:pic="http://schemas.openxmlformats.org/drawingml/2006/picture">
+                  <pic:nvPicPr>
+                    <pic:cNvPr id="0" name="Picture 5"/>
+                    <pic:cNvPicPr>
+                      <a:picLocks noChangeAspect="1" noChangeArrowheads="1"/>
+                    </pic:cNvPicPr>
+                  </pic:nvPicPr>
+                  <pic:blipFill>
+                    <a:blip r:embed="rId33">
+                      <a:extLst>
+                        <a:ext uri="{28A0092B-C50C-407E-A947-70E740481C1C}">
+                          <a14:useLocalDpi xmlns:a14="http://schemas.microsoft.com/office/drawing/2010/main" val="0"/>
+                        </a:ext>
+                      </a:extLst>
+                    </a:blip>
+                    <a:srcRect/>
+                    <a:stretch>
+                      <a:fillRect/>
+                    </a:stretch>
+                  </pic:blipFill>
+                  <pic:spPr bwMode="auto">
+                    <a:xfrm>
+                      <a:off x="0" y="0"/>
+                      <a:ext cx="2640714" cy="2347301"/>
+                    </a:xfrm>
+                    <a:prstGeom prst="rect">
+                      <a:avLst/>
+                    </a:prstGeom>
+                    <a:noFill/>
+                    <a:ln>
+                      <a:noFill/>
+                    </a:ln>
+                  </pic:spPr>
+                </pic:pic>
+              </a:graphicData>
+            </a:graphic>
+          </wp:inline>
+        </w:drawing>
+      </w:r>
+      <w:r>
+        <w:rPr>
+          <w:noProof/>
+          <w:sz w:val="24"/>
+          <w:szCs w:val="24"/>
+        </w:rPr>
+        <w:drawing>
+          <wp:inline distT="0" distB="0" distL="0" distR="0" wp14:anchorId="00A952F8" wp14:editId="2D3BBE92">
+            <wp:extent cx="6118860" cy="3436620"/>
+            <wp:effectExtent l="0" t="0" r="0" b="0"/>
+            <wp:docPr id="33" name="Immagine 33"/>
+            <wp:cNvGraphicFramePr>
+              <a:graphicFrameLocks xmlns:a="http://schemas.openxmlformats.org/drawingml/2006/main" noChangeAspect="1"/>
+            </wp:cNvGraphicFramePr>
+            <a:graphic xmlns:a="http://schemas.openxmlformats.org/drawingml/2006/main">
+              <a:graphicData uri="http://schemas.openxmlformats.org/drawingml/2006/picture">
+                <pic:pic xmlns:pic="http://schemas.openxmlformats.org/drawingml/2006/picture">
+                  <pic:nvPicPr>
+                    <pic:cNvPr id="0" name="Picture 6"/>
+                    <pic:cNvPicPr>
+                      <a:picLocks noChangeAspect="1" noChangeArrowheads="1"/>
+                    </pic:cNvPicPr>
+                  </pic:nvPicPr>
+                  <pic:blipFill>
+                    <a:blip r:embed="rId34">
+                      <a:extLst>
+                        <a:ext uri="{28A0092B-C50C-407E-A947-70E740481C1C}">
+                          <a14:useLocalDpi xmlns:a14="http://schemas.microsoft.com/office/drawing/2010/main" val="0"/>
+                        </a:ext>
+                      </a:extLst>
+                    </a:blip>
+                    <a:srcRect/>
+                    <a:stretch>
+                      <a:fillRect/>
+                    </a:stretch>
+                  </pic:blipFill>
+                  <pic:spPr bwMode="auto">
+                    <a:xfrm>
+                      <a:off x="0" y="0"/>
+                      <a:ext cx="6118860" cy="3436620"/>
+                    </a:xfrm>
+                    <a:prstGeom prst="rect">
+                      <a:avLst/>
+                    </a:prstGeom>
+                    <a:noFill/>
+                    <a:ln>
+                      <a:noFill/>
+                    </a:ln>
+                  </pic:spPr>
+                </pic:pic>
+              </a:graphicData>
+            </a:graphic>
+          </wp:inline>
+        </w:drawing>
+      </w:r>
+    </w:p>
+    <w:p>
+      <w:pPr>
+        <w:jc w:val="center"/>
+        <w:rPr>
+          <w:b/>
+          <w:bCs/>
+          <w:sz w:val="32"/>
+          <w:szCs w:val="32"/>
+        </w:rPr>
+      </w:pPr>
+      <w:r>
+        <w:rPr>
+          <w:b/>
+          <w:bCs/>
+          <w:sz w:val="32"/>
+          <w:szCs w:val="32"/>
+        </w:rPr>
+        <w:t xml:space="preserve">OUTPUT </w:t>
+      </w:r>
+      <w:r>
+        <w:rPr>
+          <w:b/>
+          <w:bCs/>
+          <w:sz w:val="32"/>
+          <w:szCs w:val="32"/>
+        </w:rPr>
+        <w:t xml:space="preserve">NO WEB </w:t>
+      </w:r>
+      <w:r>
+        <w:rPr>
+          <w:b/>
+          <w:bCs/>
+          <w:sz w:val="32"/>
+          <w:szCs w:val="32"/>
+        </w:rPr>
+        <w:t>DECISION TREE</w:t>
+      </w:r>
+      <w:r>
+        <w:rPr>
+          <w:b/>
+          <w:bCs/>
+          <w:sz w:val="32"/>
+          <w:szCs w:val="32"/>
+        </w:rPr>
+        <w:t xml:space="preserve"> </w:t>
+      </w:r>
+      <w:r>
+        <w:rPr>
+          <w:b/>
+          <w:bCs/>
+          <w:sz w:val="32"/>
+          <w:szCs w:val="32"/>
+        </w:rPr>
+        <w:t>(1000</w:t>
+      </w:r>
+      <w:r>
+        <w:rPr>
+          <w:b/>
+          <w:bCs/>
+          <w:sz w:val="32"/>
+          <w:szCs w:val="32"/>
+        </w:rPr>
+        <w:t xml:space="preserve"> IM</w:t>
+      </w:r>
+      <w:r>
+        <w:rPr>
+          <w:b/>
+          <w:bCs/>
+          <w:sz w:val="32"/>
+          <w:szCs w:val="32"/>
+        </w:rPr>
+        <w:t>G</w:t>
+      </w:r>
+      <w:r>
+        <w:rPr>
+          <w:b/>
+          <w:bCs/>
+          <w:sz w:val="32"/>
+          <w:szCs w:val="32"/>
+        </w:rPr>
+        <w:t>)</w:t>
+      </w:r>
+    </w:p>
+    <w:p>
+      <w:pPr>
+        <w:rPr>
+          <w:b/>
+          <w:bCs/>
+          <w:sz w:val="24"/>
+          <w:szCs w:val="24"/>
+        </w:rPr>
+      </w:pPr>
+      <w:proofErr w:type="spellStart"/>
+      <w:r>
+        <w:rPr>
+          <w:b/>
+          <w:bCs/>
+          <w:sz w:val="24"/>
+          <w:szCs w:val="24"/>
+        </w:rPr>
+        <w:t>Criterion</w:t>
+      </w:r>
+      <w:proofErr w:type="spellEnd"/>
+      <w:r>
+        <w:rPr>
+          <w:b/>
+          <w:bCs/>
+          <w:sz w:val="24"/>
+          <w:szCs w:val="24"/>
+        </w:rPr>
+        <w:t xml:space="preserve"> = “</w:t>
+      </w:r>
+      <w:proofErr w:type="spellStart"/>
+      <w:r>
+        <w:rPr>
+          <w:b/>
+          <w:bCs/>
+          <w:sz w:val="24"/>
+          <w:szCs w:val="24"/>
+        </w:rPr>
+        <w:t>gini</w:t>
+      </w:r>
+      <w:proofErr w:type="spellEnd"/>
+      <w:r>
+        <w:rPr>
+          <w:b/>
+          <w:bCs/>
+          <w:sz w:val="24"/>
+          <w:szCs w:val="24"/>
+        </w:rPr>
+        <w:t xml:space="preserve">” </w:t>
+      </w:r>
+      <w:proofErr w:type="spellStart"/>
+      <w:r>
+        <w:rPr>
+          <w:b/>
+          <w:bCs/>
+          <w:sz w:val="24"/>
+          <w:szCs w:val="24"/>
+        </w:rPr>
+        <w:t>max_depth</w:t>
+      </w:r>
+      <w:proofErr w:type="spellEnd"/>
+      <w:r>
+        <w:rPr>
+          <w:b/>
+          <w:bCs/>
+          <w:sz w:val="24"/>
+          <w:szCs w:val="24"/>
+        </w:rPr>
+        <w:t xml:space="preserve"> = 13</w:t>
+      </w:r>
+    </w:p>
+    <w:p>
+      <w:pPr>
+        <w:rPr>
+          <w:sz w:val="24"/>
+          <w:szCs w:val="24"/>
+        </w:rPr>
+      </w:pPr>
+      <w:proofErr w:type="spellStart"/>
+      <w:r>
+        <w:rPr>
+          <w:sz w:val="24"/>
+          <w:szCs w:val="24"/>
+        </w:rPr>
+        <w:t>Accuracy</w:t>
+      </w:r>
+      <w:proofErr w:type="spellEnd"/>
+      <w:r>
+        <w:rPr>
+          <w:sz w:val="24"/>
+          <w:szCs w:val="24"/>
+        </w:rPr>
+        <w:t>: 0.53</w:t>
+      </w:r>
+    </w:p>
+    <w:p>
+      <w:pPr>
+        <w:rPr>
+          <w:sz w:val="24"/>
+          <w:szCs w:val="24"/>
+        </w:rPr>
+      </w:pPr>
+      <w:proofErr w:type="spellStart"/>
+      <w:r>
+        <w:rPr>
+          <w:sz w:val="24"/>
+          <w:szCs w:val="24"/>
+        </w:rPr>
+        <w:t>Graph</w:t>
+      </w:r>
+      <w:proofErr w:type="spellEnd"/>
+      <w:r>
+        <w:rPr>
+          <w:sz w:val="24"/>
+          <w:szCs w:val="24"/>
+        </w:rPr>
+        <w:t>:</w:t>
+      </w:r>
+    </w:p>
+    <w:p>
+      <w:pPr>
+        <w:rPr>
+          <w:b/>
+          <w:bCs/>
+          <w:sz w:val="32"/>
+          <w:szCs w:val="32"/>
+        </w:rPr>
+      </w:pPr>
+    </w:p>
+    <w:p>
+      <w:pPr>
+        <w:rPr>
+          <w:b/>
+          <w:bCs/>
+          <w:sz w:val="24"/>
+          <w:szCs w:val="24"/>
+        </w:rPr>
+      </w:pPr>
+      <w:proofErr w:type="spellStart"/>
+      <w:r>
+        <w:rPr>
+          <w:b/>
+          <w:bCs/>
+          <w:sz w:val="24"/>
+          <w:szCs w:val="24"/>
+        </w:rPr>
+        <w:t>Criterion</w:t>
+      </w:r>
+      <w:proofErr w:type="spellEnd"/>
+      <w:r>
+        <w:rPr>
+          <w:b/>
+          <w:bCs/>
+          <w:sz w:val="24"/>
+          <w:szCs w:val="24"/>
+        </w:rPr>
+        <w:t xml:space="preserve"> = “</w:t>
+      </w:r>
+      <w:proofErr w:type="spellStart"/>
+      <w:r>
+        <w:rPr>
+          <w:b/>
+          <w:bCs/>
+          <w:sz w:val="24"/>
+          <w:szCs w:val="24"/>
+        </w:rPr>
+        <w:t>entropy</w:t>
+      </w:r>
+      <w:proofErr w:type="spellEnd"/>
+      <w:r>
+        <w:rPr>
+          <w:b/>
+          <w:bCs/>
+          <w:sz w:val="24"/>
+          <w:szCs w:val="24"/>
+        </w:rPr>
+        <w:t xml:space="preserve">” </w:t>
+      </w:r>
+      <w:proofErr w:type="spellStart"/>
+      <w:r>
+        <w:rPr>
+          <w:b/>
+          <w:bCs/>
+          <w:sz w:val="24"/>
+          <w:szCs w:val="24"/>
+        </w:rPr>
+        <w:t>max_depth</w:t>
+      </w:r>
+      <w:proofErr w:type="spellEnd"/>
+      <w:r>
+        <w:rPr>
+          <w:b/>
+          <w:bCs/>
+          <w:sz w:val="24"/>
+          <w:szCs w:val="24"/>
+        </w:rPr>
+        <w:t xml:space="preserve"> = 13</w:t>
+      </w:r>
+    </w:p>
+    <w:p>
+      <w:pPr>
+        <w:rPr>
+          <w:sz w:val="24"/>
+          <w:szCs w:val="24"/>
+        </w:rPr>
+      </w:pPr>
+      <w:proofErr w:type="spellStart"/>
+      <w:r>
+        <w:rPr>
+          <w:sz w:val="24"/>
+          <w:szCs w:val="24"/>
+        </w:rPr>
+        <w:t>Accuracy</w:t>
+      </w:r>
+      <w:proofErr w:type="spellEnd"/>
+      <w:r>
+        <w:rPr>
+          <w:sz w:val="24"/>
+          <w:szCs w:val="24"/>
+        </w:rPr>
+        <w:t>: 0.5</w:t>
+      </w:r>
+      <w:r>
+        <w:rPr>
+          <w:sz w:val="24"/>
+          <w:szCs w:val="24"/>
+        </w:rPr>
+        <w:t>6</w:t>
+      </w:r>
+    </w:p>
+    <w:p>
+      <w:pPr>
+        <w:rPr>
+          <w:sz w:val="24"/>
+          <w:szCs w:val="24"/>
+        </w:rPr>
+      </w:pPr>
+      <w:proofErr w:type="spellStart"/>
+      <w:r>
+        <w:rPr>
+          <w:sz w:val="24"/>
+          <w:szCs w:val="24"/>
+        </w:rPr>
+        <w:t>Graph</w:t>
+      </w:r>
+      <w:proofErr w:type="spellEnd"/>
+      <w:r>
+        <w:rPr>
+          <w:sz w:val="24"/>
+          <w:szCs w:val="24"/>
+        </w:rPr>
+        <w:t>:</w:t>
+      </w:r>
+    </w:p>
+    <w:p>
+      <w:pPr>
+        <w:jc w:val="center"/>
+        <w:rPr>
+          <w:b/>
+          <w:bCs/>
+          <w:sz w:val="32"/>
+          <w:szCs w:val="32"/>
+        </w:rPr>
+      </w:pPr>
+      <w:r>
+        <w:rPr>
+          <w:b/>
+          <w:bCs/>
+          <w:sz w:val="32"/>
+          <w:szCs w:val="32"/>
+        </w:rPr>
+        <w:lastRenderedPageBreak/>
+        <w:t xml:space="preserve">OUTPUT </w:t>
+      </w:r>
+      <w:r>
+        <w:rPr>
+          <w:b/>
+          <w:bCs/>
+          <w:sz w:val="32"/>
+          <w:szCs w:val="32"/>
+        </w:rPr>
+        <w:t xml:space="preserve">NO WEB </w:t>
+      </w:r>
+      <w:r>
+        <w:rPr>
+          <w:b/>
+          <w:bCs/>
+          <w:sz w:val="32"/>
+          <w:szCs w:val="32"/>
+        </w:rPr>
+        <w:t>KNN</w:t>
+      </w:r>
+      <w:r>
+        <w:rPr>
+          <w:b/>
+          <w:bCs/>
+          <w:sz w:val="32"/>
+          <w:szCs w:val="32"/>
+        </w:rPr>
+        <w:t xml:space="preserve"> (1000 IMG)</w:t>
+      </w:r>
+    </w:p>
+    <w:p>
+      <w:pPr>
+        <w:rPr>
+          <w:sz w:val="24"/>
+          <w:szCs w:val="24"/>
+        </w:rPr>
+      </w:pPr>
+      <w:r>
+        <w:rPr>
+          <w:noProof/>
+          <w:sz w:val="24"/>
+          <w:szCs w:val="24"/>
+        </w:rPr>
+        <w:drawing>
+          <wp:inline distT="0" distB="0" distL="0" distR="0" wp14:anchorId="0A542F5B" wp14:editId="1295AD0A">
+            <wp:extent cx="6111240" cy="2872740"/>
+            <wp:effectExtent l="0" t="0" r="3810" b="3810"/>
+            <wp:docPr id="35" name="Immagine 35"/>
+            <wp:cNvGraphicFramePr>
+              <a:graphicFrameLocks xmlns:a="http://schemas.openxmlformats.org/drawingml/2006/main" noChangeAspect="1"/>
+            </wp:cNvGraphicFramePr>
+            <a:graphic xmlns:a="http://schemas.openxmlformats.org/drawingml/2006/main">
+              <a:graphicData uri="http://schemas.openxmlformats.org/drawingml/2006/picture">
+                <pic:pic xmlns:pic="http://schemas.openxmlformats.org/drawingml/2006/picture">
+                  <pic:nvPicPr>
+                    <pic:cNvPr id="0" name="Picture 7"/>
+                    <pic:cNvPicPr>
+                      <a:picLocks noChangeAspect="1" noChangeArrowheads="1"/>
+                    </pic:cNvPicPr>
+                  </pic:nvPicPr>
+                  <pic:blipFill>
+                    <a:blip r:embed="rId35">
+                      <a:extLst>
+                        <a:ext uri="{28A0092B-C50C-407E-A947-70E740481C1C}">
+                          <a14:useLocalDpi xmlns:a14="http://schemas.microsoft.com/office/drawing/2010/main" val="0"/>
+                        </a:ext>
+                      </a:extLst>
+                    </a:blip>
+                    <a:srcRect/>
+                    <a:stretch>
+                      <a:fillRect/>
+                    </a:stretch>
+                  </pic:blipFill>
+                  <pic:spPr bwMode="auto">
+                    <a:xfrm>
+                      <a:off x="0" y="0"/>
+                      <a:ext cx="6111240" cy="2872740"/>
+                    </a:xfrm>
+                    <a:prstGeom prst="rect">
+                      <a:avLst/>
+                    </a:prstGeom>
+                    <a:noFill/>
+                    <a:ln>
+                      <a:noFill/>
+                    </a:ln>
+                  </pic:spPr>
+                </pic:pic>
+              </a:graphicData>
+            </a:graphic>
+          </wp:inline>
+        </w:drawing>
+      </w:r>
+    </w:p>
+    <w:p>
+      <w:pPr>
+        <w:rPr>
+          <w:sz w:val="24"/>
+          <w:szCs w:val="24"/>
+        </w:rPr>
+      </w:pPr>
+      <w:r>
+        <w:rPr>
+          <w:noProof/>
+          <w:sz w:val="24"/>
+          <w:szCs w:val="24"/>
+        </w:rPr>
+        <w:drawing>
+          <wp:inline distT="0" distB="0" distL="0" distR="0" wp14:anchorId="4A6446BF" wp14:editId="311A3EA5">
+            <wp:extent cx="2788920" cy="2437660"/>
+            <wp:effectExtent l="0" t="0" r="0" b="1270"/>
+            <wp:docPr id="36" name="Immagine 36"/>
+            <wp:cNvGraphicFramePr>
+              <a:graphicFrameLocks xmlns:a="http://schemas.openxmlformats.org/drawingml/2006/main" noChangeAspect="1"/>
+            </wp:cNvGraphicFramePr>
+            <a:graphic xmlns:a="http://schemas.openxmlformats.org/drawingml/2006/main">
+              <a:graphicData uri="http://schemas.openxmlformats.org/drawingml/2006/picture">
+                <pic:pic xmlns:pic="http://schemas.openxmlformats.org/drawingml/2006/picture">
+                  <pic:nvPicPr>
+                    <pic:cNvPr id="0" name="Picture 8"/>
+                    <pic:cNvPicPr>
+                      <a:picLocks noChangeAspect="1" noChangeArrowheads="1"/>
+                    </pic:cNvPicPr>
+                  </pic:nvPicPr>
+                  <pic:blipFill>
+                    <a:blip r:embed="rId36">
+                      <a:extLst>
+                        <a:ext uri="{28A0092B-C50C-407E-A947-70E740481C1C}">
+                          <a14:useLocalDpi xmlns:a14="http://schemas.microsoft.com/office/drawing/2010/main" val="0"/>
+                        </a:ext>
+                      </a:extLst>
+                    </a:blip>
+                    <a:srcRect/>
+                    <a:stretch>
+                      <a:fillRect/>
+                    </a:stretch>
+                  </pic:blipFill>
+                  <pic:spPr bwMode="auto">
+                    <a:xfrm>
+                      <a:off x="0" y="0"/>
+                      <a:ext cx="2802990" cy="2449958"/>
+                    </a:xfrm>
+                    <a:prstGeom prst="rect">
+                      <a:avLst/>
+                    </a:prstGeom>
+                    <a:noFill/>
+                    <a:ln>
+                      <a:noFill/>
+                    </a:ln>
+                  </pic:spPr>
+                </pic:pic>
+              </a:graphicData>
+            </a:graphic>
+          </wp:inline>
+        </w:drawing>
+      </w:r>
+    </w:p>
+    <w:p>
+      <w:pPr>
+        <w:rPr>
+          <w:sz w:val="24"/>
+          <w:szCs w:val="24"/>
+        </w:rPr>
+      </w:pPr>
+    </w:p>
+    <w:p>
+      <w:pPr>
+        <w:rPr>
+          <w:sz w:val="24"/>
+          <w:szCs w:val="24"/>
+        </w:rPr>
+      </w:pPr>
+    </w:p>
+    <w:p>
+      <w:pPr>
+        <w:rPr>
+          <w:sz w:val="24"/>
+          <w:szCs w:val="24"/>
+        </w:rPr>
+      </w:pPr>
+    </w:p>
+    <w:p>
+      <w:pPr>
+        <w:rPr>
+          <w:sz w:val="24"/>
+          <w:szCs w:val="24"/>
+        </w:rPr>
+      </w:pPr>
+    </w:p>
+    <w:p>
+      <w:pPr>
+        <w:rPr>
+          <w:sz w:val="24"/>
+          <w:szCs w:val="24"/>
+        </w:rPr>
+      </w:pPr>
+    </w:p>
+    <w:p>
+      <w:pPr>
+        <w:rPr>
+          <w:sz w:val="24"/>
+          <w:szCs w:val="24"/>
+        </w:rPr>
+      </w:pPr>
+    </w:p>
+    <w:p>
+      <w:pPr>
+        <w:rPr>
+          <w:sz w:val="24"/>
+          <w:szCs w:val="24"/>
+        </w:rPr>
+      </w:pPr>
+    </w:p>
+    <w:p>
+      <w:pPr>
+        <w:rPr>
+          <w:sz w:val="24"/>
+          <w:szCs w:val="24"/>
+        </w:rPr>
+      </w:pPr>
+    </w:p>
+    <w:p>
+      <w:pPr>
+        <w:rPr>
+          <w:sz w:val="24"/>
+          <w:szCs w:val="24"/>
+        </w:rPr>
+      </w:pPr>
+    </w:p>
+    <w:p>
+      <w:pPr>
+        <w:rPr>
+          <w:sz w:val="24"/>
+          <w:szCs w:val="24"/>
+        </w:rPr>
+      </w:pPr>
+    </w:p>
+    <w:p>
+      <w:pPr>
+        <w:jc w:val="center"/>
+        <w:rPr>
+          <w:b/>
+          <w:bCs/>
+          <w:sz w:val="32"/>
+          <w:szCs w:val="32"/>
+        </w:rPr>
+      </w:pPr>
+      <w:r>
+        <w:rPr>
+          <w:b/>
+          <w:bCs/>
+          <w:sz w:val="32"/>
+          <w:szCs w:val="32"/>
+        </w:rPr>
+        <w:lastRenderedPageBreak/>
+        <w:t xml:space="preserve">OUTPUT </w:t>
+      </w:r>
+      <w:r>
+        <w:rPr>
+          <w:b/>
+          <w:bCs/>
+          <w:sz w:val="32"/>
+          <w:szCs w:val="32"/>
+        </w:rPr>
+        <w:t>NO WEB DECISION TREE (1000 IMG)</w:t>
+      </w:r>
+    </w:p>
+    <w:p>
+      <w:pPr>
+        <w:rPr>
+          <w:sz w:val="24"/>
+          <w:szCs w:val="24"/>
+        </w:rPr>
+      </w:pPr>
+      <w:r>
+        <w:rPr>
+          <w:noProof/>
+          <w:sz w:val="24"/>
+          <w:szCs w:val="24"/>
+        </w:rPr>
+        <w:drawing>
+          <wp:inline distT="0" distB="0" distL="0" distR="0" wp14:anchorId="0AA2905D" wp14:editId="1F8CCC7F">
+            <wp:extent cx="6111240" cy="3383280"/>
+            <wp:effectExtent l="0" t="0" r="3810" b="7620"/>
+            <wp:docPr id="37" name="Immagine 37"/>
+            <wp:cNvGraphicFramePr>
+              <a:graphicFrameLocks xmlns:a="http://schemas.openxmlformats.org/drawingml/2006/main" noChangeAspect="1"/>
+            </wp:cNvGraphicFramePr>
+            <a:graphic xmlns:a="http://schemas.openxmlformats.org/drawingml/2006/main">
+              <a:graphicData uri="http://schemas.openxmlformats.org/drawingml/2006/picture">
+                <pic:pic xmlns:pic="http://schemas.openxmlformats.org/drawingml/2006/picture">
+                  <pic:nvPicPr>
+                    <pic:cNvPr id="0" name="Picture 9"/>
+                    <pic:cNvPicPr>
+                      <a:picLocks noChangeAspect="1" noChangeArrowheads="1"/>
+                    </pic:cNvPicPr>
+                  </pic:nvPicPr>
+                  <pic:blipFill>
+                    <a:blip r:embed="rId37">
+                      <a:extLst>
+                        <a:ext uri="{28A0092B-C50C-407E-A947-70E740481C1C}">
+                          <a14:useLocalDpi xmlns:a14="http://schemas.microsoft.com/office/drawing/2010/main" val="0"/>
+                        </a:ext>
+                      </a:extLst>
+                    </a:blip>
+                    <a:srcRect/>
+                    <a:stretch>
+                      <a:fillRect/>
+                    </a:stretch>
+                  </pic:blipFill>
+                  <pic:spPr bwMode="auto">
+                    <a:xfrm>
+                      <a:off x="0" y="0"/>
+                      <a:ext cx="6111240" cy="3383280"/>
+                    </a:xfrm>
+                    <a:prstGeom prst="rect">
+                      <a:avLst/>
+                    </a:prstGeom>
+                    <a:noFill/>
+                    <a:ln>
+                      <a:noFill/>
+                    </a:ln>
+                  </pic:spPr>
+                </pic:pic>
+              </a:graphicData>
+            </a:graphic>
+          </wp:inline>
+        </w:drawing>
+      </w:r>
+    </w:p>
+    <w:p>
+      <w:pPr>
+        <w:rPr>
+          <w:sz w:val="24"/>
+          <w:szCs w:val="24"/>
+        </w:rPr>
+      </w:pPr>
+      <w:r>
+        <w:rPr>
+          <w:noProof/>
+          <w:sz w:val="24"/>
+          <w:szCs w:val="24"/>
+        </w:rPr>
+        <w:drawing>
+          <wp:inline distT="0" distB="0" distL="0" distR="0" wp14:anchorId="1B57AD1C" wp14:editId="0D98D8A7">
+            <wp:extent cx="2491740" cy="2177909"/>
+            <wp:effectExtent l="0" t="0" r="3810" b="0"/>
+            <wp:docPr id="39" name="Immagine 39"/>
+            <wp:cNvGraphicFramePr>
+              <a:graphicFrameLocks xmlns:a="http://schemas.openxmlformats.org/drawingml/2006/main" noChangeAspect="1"/>
+            </wp:cNvGraphicFramePr>
+            <a:graphic xmlns:a="http://schemas.openxmlformats.org/drawingml/2006/main">
+              <a:graphicData uri="http://schemas.openxmlformats.org/drawingml/2006/picture">
+                <pic:pic xmlns:pic="http://schemas.openxmlformats.org/drawingml/2006/picture">
+                  <pic:nvPicPr>
+                    <pic:cNvPr id="0" name="Picture 10"/>
+                    <pic:cNvPicPr>
+                      <a:picLocks noChangeAspect="1" noChangeArrowheads="1"/>
+                    </pic:cNvPicPr>
+                  </pic:nvPicPr>
+                  <pic:blipFill>
+                    <a:blip r:embed="rId38">
+                      <a:extLst>
+                        <a:ext uri="{28A0092B-C50C-407E-A947-70E740481C1C}">
+                          <a14:useLocalDpi xmlns:a14="http://schemas.microsoft.com/office/drawing/2010/main" val="0"/>
+                        </a:ext>
+                      </a:extLst>
+                    </a:blip>
+                    <a:srcRect/>
+                    <a:stretch>
+                      <a:fillRect/>
+                    </a:stretch>
+                  </pic:blipFill>
+                  <pic:spPr bwMode="auto">
+                    <a:xfrm>
+                      <a:off x="0" y="0"/>
+                      <a:ext cx="2520358" cy="2202923"/>
                     </a:xfrm>
                     <a:prstGeom prst="rect">
                       <a:avLst/>

</xml_diff>

<commit_message>
Compared the results obtained by the method without spider web and the method with spider web. The report is saved in the "SpiderWebStatoDellArte.pdf" file
</commit_message>
<xml_diff>
--- a/OutputDT/Output Decision Tree.docx
+++ b/OutputDT/Output Decision Tree.docx
@@ -8732,1466 +8732,6 @@
           <w:szCs w:val="24"/>
         </w:rPr>
       </w:pPr>
-    </w:p>
-    <w:p>
-      <w:pPr>
-        <w:jc w:val="center"/>
-        <w:rPr>
-          <w:b/>
-          <w:bCs/>
-          <w:sz w:val="32"/>
-          <w:szCs w:val="32"/>
-        </w:rPr>
-      </w:pPr>
-      <w:r>
-        <w:rPr>
-          <w:b/>
-          <w:bCs/>
-          <w:sz w:val="32"/>
-          <w:szCs w:val="32"/>
-        </w:rPr>
-        <w:lastRenderedPageBreak/>
-        <w:t xml:space="preserve">OUTPUT </w:t>
-      </w:r>
-      <w:r>
-        <w:rPr>
-          <w:b/>
-          <w:bCs/>
-          <w:sz w:val="32"/>
-          <w:szCs w:val="32"/>
-        </w:rPr>
-        <w:t>NO WEB BALANCED</w:t>
-      </w:r>
-      <w:r>
-        <w:rPr>
-          <w:b/>
-          <w:bCs/>
-          <w:sz w:val="32"/>
-          <w:szCs w:val="32"/>
-        </w:rPr>
-        <w:t xml:space="preserve"> </w:t>
-      </w:r>
-      <w:r>
-        <w:rPr>
-          <w:b/>
-          <w:bCs/>
-          <w:sz w:val="32"/>
-          <w:szCs w:val="32"/>
-        </w:rPr>
-        <w:t>DECISION TREE</w:t>
-      </w:r>
-      <w:r>
-        <w:rPr>
-          <w:b/>
-          <w:bCs/>
-          <w:sz w:val="32"/>
-          <w:szCs w:val="32"/>
-        </w:rPr>
-        <w:t xml:space="preserve"> (432 IMG PER SESSO)</w:t>
-      </w:r>
-    </w:p>
-    <w:p>
-      <w:pPr>
-        <w:rPr>
-          <w:b/>
-          <w:bCs/>
-          <w:sz w:val="32"/>
-          <w:szCs w:val="32"/>
-        </w:rPr>
-      </w:pPr>
-    </w:p>
-    <w:p>
-      <w:pPr>
-        <w:rPr>
-          <w:b/>
-          <w:bCs/>
-          <w:sz w:val="24"/>
-          <w:szCs w:val="24"/>
-        </w:rPr>
-      </w:pPr>
-      <w:proofErr w:type="spellStart"/>
-      <w:r>
-        <w:rPr>
-          <w:b/>
-          <w:bCs/>
-          <w:sz w:val="24"/>
-          <w:szCs w:val="24"/>
-        </w:rPr>
-        <w:t>Criterion</w:t>
-      </w:r>
-      <w:proofErr w:type="spellEnd"/>
-      <w:r>
-        <w:rPr>
-          <w:b/>
-          <w:bCs/>
-          <w:sz w:val="24"/>
-          <w:szCs w:val="24"/>
-        </w:rPr>
-        <w:t xml:space="preserve"> = “</w:t>
-      </w:r>
-      <w:proofErr w:type="spellStart"/>
-      <w:r>
-        <w:rPr>
-          <w:b/>
-          <w:bCs/>
-          <w:sz w:val="24"/>
-          <w:szCs w:val="24"/>
-        </w:rPr>
-        <w:t>gini</w:t>
-      </w:r>
-      <w:proofErr w:type="spellEnd"/>
-      <w:r>
-        <w:rPr>
-          <w:b/>
-          <w:bCs/>
-          <w:sz w:val="24"/>
-          <w:szCs w:val="24"/>
-        </w:rPr>
-        <w:t xml:space="preserve">” </w:t>
-      </w:r>
-      <w:proofErr w:type="spellStart"/>
-      <w:r>
-        <w:rPr>
-          <w:b/>
-          <w:bCs/>
-          <w:sz w:val="24"/>
-          <w:szCs w:val="24"/>
-        </w:rPr>
-        <w:t>max_depth</w:t>
-      </w:r>
-      <w:proofErr w:type="spellEnd"/>
-      <w:r>
-        <w:rPr>
-          <w:b/>
-          <w:bCs/>
-          <w:sz w:val="24"/>
-          <w:szCs w:val="24"/>
-        </w:rPr>
-        <w:t xml:space="preserve"> = </w:t>
-      </w:r>
-      <w:r>
-        <w:rPr>
-          <w:b/>
-          <w:bCs/>
-          <w:sz w:val="24"/>
-          <w:szCs w:val="24"/>
-        </w:rPr>
-        <w:t>13</w:t>
-      </w:r>
-    </w:p>
-    <w:p>
-      <w:pPr>
-        <w:rPr>
-          <w:sz w:val="24"/>
-          <w:szCs w:val="24"/>
-        </w:rPr>
-      </w:pPr>
-      <w:proofErr w:type="spellStart"/>
-      <w:r>
-        <w:rPr>
-          <w:sz w:val="24"/>
-          <w:szCs w:val="24"/>
-        </w:rPr>
-        <w:t>Accuracy</w:t>
-      </w:r>
-      <w:proofErr w:type="spellEnd"/>
-      <w:r>
-        <w:rPr>
-          <w:sz w:val="24"/>
-          <w:szCs w:val="24"/>
-        </w:rPr>
-        <w:t>: 0.583</w:t>
-      </w:r>
-    </w:p>
-    <w:p>
-      <w:pPr>
-        <w:rPr>
-          <w:sz w:val="24"/>
-          <w:szCs w:val="24"/>
-        </w:rPr>
-      </w:pPr>
-      <w:proofErr w:type="spellStart"/>
-      <w:r>
-        <w:rPr>
-          <w:sz w:val="24"/>
-          <w:szCs w:val="24"/>
-        </w:rPr>
-        <w:t>Graph</w:t>
-      </w:r>
-      <w:proofErr w:type="spellEnd"/>
-      <w:r>
-        <w:rPr>
-          <w:sz w:val="24"/>
-          <w:szCs w:val="24"/>
-        </w:rPr>
-        <w:t>:</w:t>
-      </w:r>
-    </w:p>
-    <w:p>
-      <w:pPr>
-        <w:rPr>
-          <w:sz w:val="24"/>
-          <w:szCs w:val="24"/>
-        </w:rPr>
-      </w:pPr>
-    </w:p>
-    <w:p>
-      <w:pPr>
-        <w:rPr>
-          <w:b/>
-          <w:bCs/>
-          <w:sz w:val="24"/>
-          <w:szCs w:val="24"/>
-        </w:rPr>
-      </w:pPr>
-      <w:proofErr w:type="spellStart"/>
-      <w:r>
-        <w:rPr>
-          <w:b/>
-          <w:bCs/>
-          <w:sz w:val="24"/>
-          <w:szCs w:val="24"/>
-        </w:rPr>
-        <w:t>Criterion</w:t>
-      </w:r>
-      <w:proofErr w:type="spellEnd"/>
-      <w:r>
-        <w:rPr>
-          <w:b/>
-          <w:bCs/>
-          <w:sz w:val="24"/>
-          <w:szCs w:val="24"/>
-        </w:rPr>
-        <w:t xml:space="preserve"> = “</w:t>
-      </w:r>
-      <w:proofErr w:type="spellStart"/>
-      <w:r>
-        <w:rPr>
-          <w:b/>
-          <w:bCs/>
-          <w:sz w:val="24"/>
-          <w:szCs w:val="24"/>
-        </w:rPr>
-        <w:t>entropy</w:t>
-      </w:r>
-      <w:proofErr w:type="spellEnd"/>
-      <w:r>
-        <w:rPr>
-          <w:b/>
-          <w:bCs/>
-          <w:sz w:val="24"/>
-          <w:szCs w:val="24"/>
-        </w:rPr>
-        <w:t xml:space="preserve">” </w:t>
-      </w:r>
-      <w:proofErr w:type="spellStart"/>
-      <w:r>
-        <w:rPr>
-          <w:b/>
-          <w:bCs/>
-          <w:sz w:val="24"/>
-          <w:szCs w:val="24"/>
-        </w:rPr>
-        <w:t>max_depth</w:t>
-      </w:r>
-      <w:proofErr w:type="spellEnd"/>
-      <w:r>
-        <w:rPr>
-          <w:b/>
-          <w:bCs/>
-          <w:sz w:val="24"/>
-          <w:szCs w:val="24"/>
-        </w:rPr>
-        <w:t xml:space="preserve"> = </w:t>
-      </w:r>
-      <w:r>
-        <w:rPr>
-          <w:b/>
-          <w:bCs/>
-          <w:sz w:val="24"/>
-          <w:szCs w:val="24"/>
-        </w:rPr>
-        <w:t>13</w:t>
-      </w:r>
-    </w:p>
-    <w:p>
-      <w:pPr>
-        <w:rPr>
-          <w:sz w:val="24"/>
-          <w:szCs w:val="24"/>
-        </w:rPr>
-      </w:pPr>
-      <w:proofErr w:type="spellStart"/>
-      <w:r>
-        <w:rPr>
-          <w:sz w:val="24"/>
-          <w:szCs w:val="24"/>
-        </w:rPr>
-        <w:t>Accuracy</w:t>
-      </w:r>
-      <w:proofErr w:type="spellEnd"/>
-      <w:r>
-        <w:rPr>
-          <w:sz w:val="24"/>
-          <w:szCs w:val="24"/>
-        </w:rPr>
-        <w:t>: 0.5</w:t>
-      </w:r>
-      <w:r>
-        <w:rPr>
-          <w:sz w:val="24"/>
-          <w:szCs w:val="24"/>
-        </w:rPr>
-        <w:t>0</w:t>
-      </w:r>
-      <w:r>
-        <w:rPr>
-          <w:sz w:val="24"/>
-          <w:szCs w:val="24"/>
-        </w:rPr>
-        <w:t>3</w:t>
-      </w:r>
-    </w:p>
-    <w:p>
-      <w:pPr>
-        <w:rPr>
-          <w:sz w:val="24"/>
-          <w:szCs w:val="24"/>
-        </w:rPr>
-      </w:pPr>
-      <w:proofErr w:type="spellStart"/>
-      <w:r>
-        <w:rPr>
-          <w:sz w:val="24"/>
-          <w:szCs w:val="24"/>
-        </w:rPr>
-        <w:t>Graph</w:t>
-      </w:r>
-      <w:proofErr w:type="spellEnd"/>
-      <w:r>
-        <w:rPr>
-          <w:sz w:val="24"/>
-          <w:szCs w:val="24"/>
-        </w:rPr>
-        <w:t>:</w:t>
-      </w:r>
-    </w:p>
-    <w:p>
-      <w:pPr>
-        <w:rPr>
-          <w:sz w:val="24"/>
-          <w:szCs w:val="24"/>
-        </w:rPr>
-      </w:pPr>
-    </w:p>
-    <w:p>
-      <w:pPr>
-        <w:jc w:val="center"/>
-        <w:rPr>
-          <w:b/>
-          <w:bCs/>
-          <w:sz w:val="32"/>
-          <w:szCs w:val="32"/>
-        </w:rPr>
-      </w:pPr>
-      <w:r>
-        <w:rPr>
-          <w:b/>
-          <w:bCs/>
-          <w:sz w:val="32"/>
-          <w:szCs w:val="32"/>
-        </w:rPr>
-        <w:t xml:space="preserve">OUTPUT </w:t>
-      </w:r>
-      <w:r>
-        <w:rPr>
-          <w:b/>
-          <w:bCs/>
-          <w:sz w:val="32"/>
-          <w:szCs w:val="32"/>
-        </w:rPr>
-        <w:t>NO WEB BALANCED</w:t>
-      </w:r>
-      <w:r>
-        <w:rPr>
-          <w:b/>
-          <w:bCs/>
-          <w:sz w:val="32"/>
-          <w:szCs w:val="32"/>
-        </w:rPr>
-        <w:t xml:space="preserve"> </w:t>
-      </w:r>
-      <w:r>
-        <w:rPr>
-          <w:b/>
-          <w:bCs/>
-          <w:sz w:val="32"/>
-          <w:szCs w:val="32"/>
-        </w:rPr>
-        <w:t>K NEAREST NEIGHBORS</w:t>
-      </w:r>
-      <w:r>
-        <w:rPr>
-          <w:b/>
-          <w:bCs/>
-          <w:sz w:val="32"/>
-          <w:szCs w:val="32"/>
-        </w:rPr>
-        <w:t xml:space="preserve"> (432 IMG PER SESSO)</w:t>
-      </w:r>
-    </w:p>
-    <w:p>
-      <w:pPr>
-        <w:rPr>
-          <w:b/>
-          <w:bCs/>
-          <w:sz w:val="32"/>
-          <w:szCs w:val="32"/>
-        </w:rPr>
-      </w:pPr>
-      <w:r>
-        <w:rPr>
-          <w:b/>
-          <w:bCs/>
-          <w:noProof/>
-          <w:sz w:val="32"/>
-          <w:szCs w:val="32"/>
-        </w:rPr>
-        <w:drawing>
-          <wp:inline distT="0" distB="0" distL="0" distR="0" wp14:anchorId="47E50789" wp14:editId="254DD403">
-            <wp:extent cx="2743200" cy="2438400"/>
-            <wp:effectExtent l="0" t="0" r="0" b="0"/>
-            <wp:docPr id="30" name="Immagine 30"/>
-            <wp:cNvGraphicFramePr>
-              <a:graphicFrameLocks xmlns:a="http://schemas.openxmlformats.org/drawingml/2006/main" noChangeAspect="1"/>
-            </wp:cNvGraphicFramePr>
-            <a:graphic xmlns:a="http://schemas.openxmlformats.org/drawingml/2006/main">
-              <a:graphicData uri="http://schemas.openxmlformats.org/drawingml/2006/picture">
-                <pic:pic xmlns:pic="http://schemas.openxmlformats.org/drawingml/2006/picture">
-                  <pic:nvPicPr>
-                    <pic:cNvPr id="0" name="Picture 3"/>
-                    <pic:cNvPicPr>
-                      <a:picLocks noChangeAspect="1" noChangeArrowheads="1"/>
-                    </pic:cNvPicPr>
-                  </pic:nvPicPr>
-                  <pic:blipFill>
-                    <a:blip r:embed="rId31">
-                      <a:extLst>
-                        <a:ext uri="{28A0092B-C50C-407E-A947-70E740481C1C}">
-                          <a14:useLocalDpi xmlns:a14="http://schemas.microsoft.com/office/drawing/2010/main" val="0"/>
-                        </a:ext>
-                      </a:extLst>
-                    </a:blip>
-                    <a:srcRect/>
-                    <a:stretch>
-                      <a:fillRect/>
-                    </a:stretch>
-                  </pic:blipFill>
-                  <pic:spPr bwMode="auto">
-                    <a:xfrm>
-                      <a:off x="0" y="0"/>
-                      <a:ext cx="2752786" cy="2446921"/>
-                    </a:xfrm>
-                    <a:prstGeom prst="rect">
-                      <a:avLst/>
-                    </a:prstGeom>
-                    <a:noFill/>
-                    <a:ln>
-                      <a:noFill/>
-                    </a:ln>
-                  </pic:spPr>
-                </pic:pic>
-              </a:graphicData>
-            </a:graphic>
-          </wp:inline>
-        </w:drawing>
-      </w:r>
-      <w:r>
-        <w:rPr>
-          <w:b/>
-          <w:bCs/>
-          <w:noProof/>
-          <w:sz w:val="32"/>
-          <w:szCs w:val="32"/>
-        </w:rPr>
-        <w:drawing>
-          <wp:inline distT="0" distB="0" distL="0" distR="0" wp14:anchorId="0FA985BB" wp14:editId="254253FF">
-            <wp:extent cx="6118860" cy="2735580"/>
-            <wp:effectExtent l="0" t="0" r="0" b="7620"/>
-            <wp:docPr id="28" name="Immagine 28"/>
-            <wp:cNvGraphicFramePr>
-              <a:graphicFrameLocks xmlns:a="http://schemas.openxmlformats.org/drawingml/2006/main" noChangeAspect="1"/>
-            </wp:cNvGraphicFramePr>
-            <a:graphic xmlns:a="http://schemas.openxmlformats.org/drawingml/2006/main">
-              <a:graphicData uri="http://schemas.openxmlformats.org/drawingml/2006/picture">
-                <pic:pic xmlns:pic="http://schemas.openxmlformats.org/drawingml/2006/picture">
-                  <pic:nvPicPr>
-                    <pic:cNvPr id="0" name="Picture 1"/>
-                    <pic:cNvPicPr>
-                      <a:picLocks noChangeAspect="1" noChangeArrowheads="1"/>
-                    </pic:cNvPicPr>
-                  </pic:nvPicPr>
-                  <pic:blipFill>
-                    <a:blip r:embed="rId32">
-                      <a:extLst>
-                        <a:ext uri="{28A0092B-C50C-407E-A947-70E740481C1C}">
-                          <a14:useLocalDpi xmlns:a14="http://schemas.microsoft.com/office/drawing/2010/main" val="0"/>
-                        </a:ext>
-                      </a:extLst>
-                    </a:blip>
-                    <a:srcRect/>
-                    <a:stretch>
-                      <a:fillRect/>
-                    </a:stretch>
-                  </pic:blipFill>
-                  <pic:spPr bwMode="auto">
-                    <a:xfrm>
-                      <a:off x="0" y="0"/>
-                      <a:ext cx="6118860" cy="2735580"/>
-                    </a:xfrm>
-                    <a:prstGeom prst="rect">
-                      <a:avLst/>
-                    </a:prstGeom>
-                    <a:noFill/>
-                    <a:ln>
-                      <a:noFill/>
-                    </a:ln>
-                  </pic:spPr>
-                </pic:pic>
-              </a:graphicData>
-            </a:graphic>
-          </wp:inline>
-        </w:drawing>
-      </w:r>
-    </w:p>
-    <w:p>
-      <w:pPr>
-        <w:jc w:val="center"/>
-        <w:rPr>
-          <w:b/>
-          <w:bCs/>
-          <w:sz w:val="32"/>
-          <w:szCs w:val="32"/>
-        </w:rPr>
-      </w:pPr>
-      <w:r>
-        <w:rPr>
-          <w:b/>
-          <w:bCs/>
-          <w:sz w:val="32"/>
-          <w:szCs w:val="32"/>
-        </w:rPr>
-        <w:lastRenderedPageBreak/>
-        <w:t xml:space="preserve">OUTPUT </w:t>
-      </w:r>
-      <w:r>
-        <w:rPr>
-          <w:b/>
-          <w:bCs/>
-          <w:sz w:val="32"/>
-          <w:szCs w:val="32"/>
-        </w:rPr>
-        <w:t>NO WEB BALANCED</w:t>
-      </w:r>
-      <w:r>
-        <w:rPr>
-          <w:b/>
-          <w:bCs/>
-          <w:sz w:val="32"/>
-          <w:szCs w:val="32"/>
-        </w:rPr>
-        <w:t xml:space="preserve"> </w:t>
-      </w:r>
-      <w:r>
-        <w:rPr>
-          <w:b/>
-          <w:bCs/>
-          <w:sz w:val="32"/>
-          <w:szCs w:val="32"/>
-        </w:rPr>
-        <w:t xml:space="preserve">SVM </w:t>
-      </w:r>
-      <w:r>
-        <w:rPr>
-          <w:b/>
-          <w:bCs/>
-          <w:sz w:val="32"/>
-          <w:szCs w:val="32"/>
-        </w:rPr>
-        <w:t>(432 IMG PER SESSO)</w:t>
-      </w:r>
-    </w:p>
-    <w:p>
-      <w:pPr>
-        <w:rPr>
-          <w:sz w:val="24"/>
-          <w:szCs w:val="24"/>
-        </w:rPr>
-      </w:pPr>
-    </w:p>
-    <w:p>
-      <w:pPr>
-        <w:rPr>
-          <w:sz w:val="24"/>
-          <w:szCs w:val="24"/>
-        </w:rPr>
-      </w:pPr>
-      <w:r>
-        <w:rPr>
-          <w:noProof/>
-          <w:sz w:val="24"/>
-          <w:szCs w:val="24"/>
-        </w:rPr>
-        <w:drawing>
-          <wp:inline distT="0" distB="0" distL="0" distR="0" wp14:anchorId="14AEDF76" wp14:editId="3DF25854">
-            <wp:extent cx="2628900" cy="2336800"/>
-            <wp:effectExtent l="0" t="0" r="0" b="6350"/>
-            <wp:docPr id="32" name="Immagine 32"/>
-            <wp:cNvGraphicFramePr>
-              <a:graphicFrameLocks xmlns:a="http://schemas.openxmlformats.org/drawingml/2006/main" noChangeAspect="1"/>
-            </wp:cNvGraphicFramePr>
-            <a:graphic xmlns:a="http://schemas.openxmlformats.org/drawingml/2006/main">
-              <a:graphicData uri="http://schemas.openxmlformats.org/drawingml/2006/picture">
-                <pic:pic xmlns:pic="http://schemas.openxmlformats.org/drawingml/2006/picture">
-                  <pic:nvPicPr>
-                    <pic:cNvPr id="0" name="Picture 5"/>
-                    <pic:cNvPicPr>
-                      <a:picLocks noChangeAspect="1" noChangeArrowheads="1"/>
-                    </pic:cNvPicPr>
-                  </pic:nvPicPr>
-                  <pic:blipFill>
-                    <a:blip r:embed="rId33">
-                      <a:extLst>
-                        <a:ext uri="{28A0092B-C50C-407E-A947-70E740481C1C}">
-                          <a14:useLocalDpi xmlns:a14="http://schemas.microsoft.com/office/drawing/2010/main" val="0"/>
-                        </a:ext>
-                      </a:extLst>
-                    </a:blip>
-                    <a:srcRect/>
-                    <a:stretch>
-                      <a:fillRect/>
-                    </a:stretch>
-                  </pic:blipFill>
-                  <pic:spPr bwMode="auto">
-                    <a:xfrm>
-                      <a:off x="0" y="0"/>
-                      <a:ext cx="2640714" cy="2347301"/>
-                    </a:xfrm>
-                    <a:prstGeom prst="rect">
-                      <a:avLst/>
-                    </a:prstGeom>
-                    <a:noFill/>
-                    <a:ln>
-                      <a:noFill/>
-                    </a:ln>
-                  </pic:spPr>
-                </pic:pic>
-              </a:graphicData>
-            </a:graphic>
-          </wp:inline>
-        </w:drawing>
-      </w:r>
-      <w:r>
-        <w:rPr>
-          <w:noProof/>
-          <w:sz w:val="24"/>
-          <w:szCs w:val="24"/>
-        </w:rPr>
-        <w:drawing>
-          <wp:inline distT="0" distB="0" distL="0" distR="0" wp14:anchorId="00A952F8" wp14:editId="2D3BBE92">
-            <wp:extent cx="6118860" cy="3436620"/>
-            <wp:effectExtent l="0" t="0" r="0" b="0"/>
-            <wp:docPr id="33" name="Immagine 33"/>
-            <wp:cNvGraphicFramePr>
-              <a:graphicFrameLocks xmlns:a="http://schemas.openxmlformats.org/drawingml/2006/main" noChangeAspect="1"/>
-            </wp:cNvGraphicFramePr>
-            <a:graphic xmlns:a="http://schemas.openxmlformats.org/drawingml/2006/main">
-              <a:graphicData uri="http://schemas.openxmlformats.org/drawingml/2006/picture">
-                <pic:pic xmlns:pic="http://schemas.openxmlformats.org/drawingml/2006/picture">
-                  <pic:nvPicPr>
-                    <pic:cNvPr id="0" name="Picture 6"/>
-                    <pic:cNvPicPr>
-                      <a:picLocks noChangeAspect="1" noChangeArrowheads="1"/>
-                    </pic:cNvPicPr>
-                  </pic:nvPicPr>
-                  <pic:blipFill>
-                    <a:blip r:embed="rId34">
-                      <a:extLst>
-                        <a:ext uri="{28A0092B-C50C-407E-A947-70E740481C1C}">
-                          <a14:useLocalDpi xmlns:a14="http://schemas.microsoft.com/office/drawing/2010/main" val="0"/>
-                        </a:ext>
-                      </a:extLst>
-                    </a:blip>
-                    <a:srcRect/>
-                    <a:stretch>
-                      <a:fillRect/>
-                    </a:stretch>
-                  </pic:blipFill>
-                  <pic:spPr bwMode="auto">
-                    <a:xfrm>
-                      <a:off x="0" y="0"/>
-                      <a:ext cx="6118860" cy="3436620"/>
-                    </a:xfrm>
-                    <a:prstGeom prst="rect">
-                      <a:avLst/>
-                    </a:prstGeom>
-                    <a:noFill/>
-                    <a:ln>
-                      <a:noFill/>
-                    </a:ln>
-                  </pic:spPr>
-                </pic:pic>
-              </a:graphicData>
-            </a:graphic>
-          </wp:inline>
-        </w:drawing>
-      </w:r>
-    </w:p>
-    <w:p>
-      <w:pPr>
-        <w:jc w:val="center"/>
-        <w:rPr>
-          <w:b/>
-          <w:bCs/>
-          <w:sz w:val="32"/>
-          <w:szCs w:val="32"/>
-        </w:rPr>
-      </w:pPr>
-      <w:r>
-        <w:rPr>
-          <w:b/>
-          <w:bCs/>
-          <w:sz w:val="32"/>
-          <w:szCs w:val="32"/>
-        </w:rPr>
-        <w:t xml:space="preserve">OUTPUT </w:t>
-      </w:r>
-      <w:r>
-        <w:rPr>
-          <w:b/>
-          <w:bCs/>
-          <w:sz w:val="32"/>
-          <w:szCs w:val="32"/>
-        </w:rPr>
-        <w:t xml:space="preserve">NO WEB </w:t>
-      </w:r>
-      <w:r>
-        <w:rPr>
-          <w:b/>
-          <w:bCs/>
-          <w:sz w:val="32"/>
-          <w:szCs w:val="32"/>
-        </w:rPr>
-        <w:t>DECISION TREE</w:t>
-      </w:r>
-      <w:r>
-        <w:rPr>
-          <w:b/>
-          <w:bCs/>
-          <w:sz w:val="32"/>
-          <w:szCs w:val="32"/>
-        </w:rPr>
-        <w:t xml:space="preserve"> </w:t>
-      </w:r>
-      <w:r>
-        <w:rPr>
-          <w:b/>
-          <w:bCs/>
-          <w:sz w:val="32"/>
-          <w:szCs w:val="32"/>
-        </w:rPr>
-        <w:t>(1000</w:t>
-      </w:r>
-      <w:r>
-        <w:rPr>
-          <w:b/>
-          <w:bCs/>
-          <w:sz w:val="32"/>
-          <w:szCs w:val="32"/>
-        </w:rPr>
-        <w:t xml:space="preserve"> IM</w:t>
-      </w:r>
-      <w:r>
-        <w:rPr>
-          <w:b/>
-          <w:bCs/>
-          <w:sz w:val="32"/>
-          <w:szCs w:val="32"/>
-        </w:rPr>
-        <w:t>G</w:t>
-      </w:r>
-      <w:r>
-        <w:rPr>
-          <w:b/>
-          <w:bCs/>
-          <w:sz w:val="32"/>
-          <w:szCs w:val="32"/>
-        </w:rPr>
-        <w:t>)</w:t>
-      </w:r>
-    </w:p>
-    <w:p>
-      <w:pPr>
-        <w:rPr>
-          <w:b/>
-          <w:bCs/>
-          <w:sz w:val="24"/>
-          <w:szCs w:val="24"/>
-        </w:rPr>
-      </w:pPr>
-      <w:proofErr w:type="spellStart"/>
-      <w:r>
-        <w:rPr>
-          <w:b/>
-          <w:bCs/>
-          <w:sz w:val="24"/>
-          <w:szCs w:val="24"/>
-        </w:rPr>
-        <w:t>Criterion</w:t>
-      </w:r>
-      <w:proofErr w:type="spellEnd"/>
-      <w:r>
-        <w:rPr>
-          <w:b/>
-          <w:bCs/>
-          <w:sz w:val="24"/>
-          <w:szCs w:val="24"/>
-        </w:rPr>
-        <w:t xml:space="preserve"> = “</w:t>
-      </w:r>
-      <w:proofErr w:type="spellStart"/>
-      <w:r>
-        <w:rPr>
-          <w:b/>
-          <w:bCs/>
-          <w:sz w:val="24"/>
-          <w:szCs w:val="24"/>
-        </w:rPr>
-        <w:t>gini</w:t>
-      </w:r>
-      <w:proofErr w:type="spellEnd"/>
-      <w:r>
-        <w:rPr>
-          <w:b/>
-          <w:bCs/>
-          <w:sz w:val="24"/>
-          <w:szCs w:val="24"/>
-        </w:rPr>
-        <w:t xml:space="preserve">” </w:t>
-      </w:r>
-      <w:proofErr w:type="spellStart"/>
-      <w:r>
-        <w:rPr>
-          <w:b/>
-          <w:bCs/>
-          <w:sz w:val="24"/>
-          <w:szCs w:val="24"/>
-        </w:rPr>
-        <w:t>max_depth</w:t>
-      </w:r>
-      <w:proofErr w:type="spellEnd"/>
-      <w:r>
-        <w:rPr>
-          <w:b/>
-          <w:bCs/>
-          <w:sz w:val="24"/>
-          <w:szCs w:val="24"/>
-        </w:rPr>
-        <w:t xml:space="preserve"> = 13</w:t>
-      </w:r>
-    </w:p>
-    <w:p>
-      <w:pPr>
-        <w:rPr>
-          <w:sz w:val="24"/>
-          <w:szCs w:val="24"/>
-        </w:rPr>
-      </w:pPr>
-      <w:proofErr w:type="spellStart"/>
-      <w:r>
-        <w:rPr>
-          <w:sz w:val="24"/>
-          <w:szCs w:val="24"/>
-        </w:rPr>
-        <w:t>Accuracy</w:t>
-      </w:r>
-      <w:proofErr w:type="spellEnd"/>
-      <w:r>
-        <w:rPr>
-          <w:sz w:val="24"/>
-          <w:szCs w:val="24"/>
-        </w:rPr>
-        <w:t>: 0.53</w:t>
-      </w:r>
-    </w:p>
-    <w:p>
-      <w:pPr>
-        <w:rPr>
-          <w:sz w:val="24"/>
-          <w:szCs w:val="24"/>
-        </w:rPr>
-      </w:pPr>
-      <w:proofErr w:type="spellStart"/>
-      <w:r>
-        <w:rPr>
-          <w:sz w:val="24"/>
-          <w:szCs w:val="24"/>
-        </w:rPr>
-        <w:t>Graph</w:t>
-      </w:r>
-      <w:proofErr w:type="spellEnd"/>
-      <w:r>
-        <w:rPr>
-          <w:sz w:val="24"/>
-          <w:szCs w:val="24"/>
-        </w:rPr>
-        <w:t>:</w:t>
-      </w:r>
-    </w:p>
-    <w:p>
-      <w:pPr>
-        <w:rPr>
-          <w:b/>
-          <w:bCs/>
-          <w:sz w:val="32"/>
-          <w:szCs w:val="32"/>
-        </w:rPr>
-      </w:pPr>
-    </w:p>
-    <w:p>
-      <w:pPr>
-        <w:rPr>
-          <w:b/>
-          <w:bCs/>
-          <w:sz w:val="24"/>
-          <w:szCs w:val="24"/>
-        </w:rPr>
-      </w:pPr>
-      <w:proofErr w:type="spellStart"/>
-      <w:r>
-        <w:rPr>
-          <w:b/>
-          <w:bCs/>
-          <w:sz w:val="24"/>
-          <w:szCs w:val="24"/>
-        </w:rPr>
-        <w:t>Criterion</w:t>
-      </w:r>
-      <w:proofErr w:type="spellEnd"/>
-      <w:r>
-        <w:rPr>
-          <w:b/>
-          <w:bCs/>
-          <w:sz w:val="24"/>
-          <w:szCs w:val="24"/>
-        </w:rPr>
-        <w:t xml:space="preserve"> = “</w:t>
-      </w:r>
-      <w:proofErr w:type="spellStart"/>
-      <w:r>
-        <w:rPr>
-          <w:b/>
-          <w:bCs/>
-          <w:sz w:val="24"/>
-          <w:szCs w:val="24"/>
-        </w:rPr>
-        <w:t>entropy</w:t>
-      </w:r>
-      <w:proofErr w:type="spellEnd"/>
-      <w:r>
-        <w:rPr>
-          <w:b/>
-          <w:bCs/>
-          <w:sz w:val="24"/>
-          <w:szCs w:val="24"/>
-        </w:rPr>
-        <w:t xml:space="preserve">” </w:t>
-      </w:r>
-      <w:proofErr w:type="spellStart"/>
-      <w:r>
-        <w:rPr>
-          <w:b/>
-          <w:bCs/>
-          <w:sz w:val="24"/>
-          <w:szCs w:val="24"/>
-        </w:rPr>
-        <w:t>max_depth</w:t>
-      </w:r>
-      <w:proofErr w:type="spellEnd"/>
-      <w:r>
-        <w:rPr>
-          <w:b/>
-          <w:bCs/>
-          <w:sz w:val="24"/>
-          <w:szCs w:val="24"/>
-        </w:rPr>
-        <w:t xml:space="preserve"> = 13</w:t>
-      </w:r>
-    </w:p>
-    <w:p>
-      <w:pPr>
-        <w:rPr>
-          <w:sz w:val="24"/>
-          <w:szCs w:val="24"/>
-        </w:rPr>
-      </w:pPr>
-      <w:proofErr w:type="spellStart"/>
-      <w:r>
-        <w:rPr>
-          <w:sz w:val="24"/>
-          <w:szCs w:val="24"/>
-        </w:rPr>
-        <w:t>Accuracy</w:t>
-      </w:r>
-      <w:proofErr w:type="spellEnd"/>
-      <w:r>
-        <w:rPr>
-          <w:sz w:val="24"/>
-          <w:szCs w:val="24"/>
-        </w:rPr>
-        <w:t>: 0.5</w:t>
-      </w:r>
-      <w:r>
-        <w:rPr>
-          <w:sz w:val="24"/>
-          <w:szCs w:val="24"/>
-        </w:rPr>
-        <w:t>6</w:t>
-      </w:r>
-    </w:p>
-    <w:p>
-      <w:pPr>
-        <w:rPr>
-          <w:sz w:val="24"/>
-          <w:szCs w:val="24"/>
-        </w:rPr>
-      </w:pPr>
-      <w:proofErr w:type="spellStart"/>
-      <w:r>
-        <w:rPr>
-          <w:sz w:val="24"/>
-          <w:szCs w:val="24"/>
-        </w:rPr>
-        <w:t>Graph</w:t>
-      </w:r>
-      <w:proofErr w:type="spellEnd"/>
-      <w:r>
-        <w:rPr>
-          <w:sz w:val="24"/>
-          <w:szCs w:val="24"/>
-        </w:rPr>
-        <w:t>:</w:t>
-      </w:r>
-    </w:p>
-    <w:p>
-      <w:pPr>
-        <w:jc w:val="center"/>
-        <w:rPr>
-          <w:b/>
-          <w:bCs/>
-          <w:sz w:val="32"/>
-          <w:szCs w:val="32"/>
-        </w:rPr>
-      </w:pPr>
-      <w:r>
-        <w:rPr>
-          <w:b/>
-          <w:bCs/>
-          <w:sz w:val="32"/>
-          <w:szCs w:val="32"/>
-        </w:rPr>
-        <w:lastRenderedPageBreak/>
-        <w:t xml:space="preserve">OUTPUT </w:t>
-      </w:r>
-      <w:r>
-        <w:rPr>
-          <w:b/>
-          <w:bCs/>
-          <w:sz w:val="32"/>
-          <w:szCs w:val="32"/>
-        </w:rPr>
-        <w:t xml:space="preserve">NO WEB </w:t>
-      </w:r>
-      <w:r>
-        <w:rPr>
-          <w:b/>
-          <w:bCs/>
-          <w:sz w:val="32"/>
-          <w:szCs w:val="32"/>
-        </w:rPr>
-        <w:t>KNN</w:t>
-      </w:r>
-      <w:r>
-        <w:rPr>
-          <w:b/>
-          <w:bCs/>
-          <w:sz w:val="32"/>
-          <w:szCs w:val="32"/>
-        </w:rPr>
-        <w:t xml:space="preserve"> (1000 IMG)</w:t>
-      </w:r>
-    </w:p>
-    <w:p>
-      <w:pPr>
-        <w:rPr>
-          <w:sz w:val="24"/>
-          <w:szCs w:val="24"/>
-        </w:rPr>
-      </w:pPr>
-      <w:r>
-        <w:rPr>
-          <w:noProof/>
-          <w:sz w:val="24"/>
-          <w:szCs w:val="24"/>
-        </w:rPr>
-        <w:drawing>
-          <wp:inline distT="0" distB="0" distL="0" distR="0" wp14:anchorId="0A542F5B" wp14:editId="1295AD0A">
-            <wp:extent cx="6111240" cy="2872740"/>
-            <wp:effectExtent l="0" t="0" r="3810" b="3810"/>
-            <wp:docPr id="35" name="Immagine 35"/>
-            <wp:cNvGraphicFramePr>
-              <a:graphicFrameLocks xmlns:a="http://schemas.openxmlformats.org/drawingml/2006/main" noChangeAspect="1"/>
-            </wp:cNvGraphicFramePr>
-            <a:graphic xmlns:a="http://schemas.openxmlformats.org/drawingml/2006/main">
-              <a:graphicData uri="http://schemas.openxmlformats.org/drawingml/2006/picture">
-                <pic:pic xmlns:pic="http://schemas.openxmlformats.org/drawingml/2006/picture">
-                  <pic:nvPicPr>
-                    <pic:cNvPr id="0" name="Picture 7"/>
-                    <pic:cNvPicPr>
-                      <a:picLocks noChangeAspect="1" noChangeArrowheads="1"/>
-                    </pic:cNvPicPr>
-                  </pic:nvPicPr>
-                  <pic:blipFill>
-                    <a:blip r:embed="rId35">
-                      <a:extLst>
-                        <a:ext uri="{28A0092B-C50C-407E-A947-70E740481C1C}">
-                          <a14:useLocalDpi xmlns:a14="http://schemas.microsoft.com/office/drawing/2010/main" val="0"/>
-                        </a:ext>
-                      </a:extLst>
-                    </a:blip>
-                    <a:srcRect/>
-                    <a:stretch>
-                      <a:fillRect/>
-                    </a:stretch>
-                  </pic:blipFill>
-                  <pic:spPr bwMode="auto">
-                    <a:xfrm>
-                      <a:off x="0" y="0"/>
-                      <a:ext cx="6111240" cy="2872740"/>
-                    </a:xfrm>
-                    <a:prstGeom prst="rect">
-                      <a:avLst/>
-                    </a:prstGeom>
-                    <a:noFill/>
-                    <a:ln>
-                      <a:noFill/>
-                    </a:ln>
-                  </pic:spPr>
-                </pic:pic>
-              </a:graphicData>
-            </a:graphic>
-          </wp:inline>
-        </w:drawing>
-      </w:r>
-    </w:p>
-    <w:p>
-      <w:pPr>
-        <w:rPr>
-          <w:sz w:val="24"/>
-          <w:szCs w:val="24"/>
-        </w:rPr>
-      </w:pPr>
-      <w:r>
-        <w:rPr>
-          <w:noProof/>
-          <w:sz w:val="24"/>
-          <w:szCs w:val="24"/>
-        </w:rPr>
-        <w:drawing>
-          <wp:inline distT="0" distB="0" distL="0" distR="0" wp14:anchorId="4A6446BF" wp14:editId="311A3EA5">
-            <wp:extent cx="2788920" cy="2437660"/>
-            <wp:effectExtent l="0" t="0" r="0" b="1270"/>
-            <wp:docPr id="36" name="Immagine 36"/>
-            <wp:cNvGraphicFramePr>
-              <a:graphicFrameLocks xmlns:a="http://schemas.openxmlformats.org/drawingml/2006/main" noChangeAspect="1"/>
-            </wp:cNvGraphicFramePr>
-            <a:graphic xmlns:a="http://schemas.openxmlformats.org/drawingml/2006/main">
-              <a:graphicData uri="http://schemas.openxmlformats.org/drawingml/2006/picture">
-                <pic:pic xmlns:pic="http://schemas.openxmlformats.org/drawingml/2006/picture">
-                  <pic:nvPicPr>
-                    <pic:cNvPr id="0" name="Picture 8"/>
-                    <pic:cNvPicPr>
-                      <a:picLocks noChangeAspect="1" noChangeArrowheads="1"/>
-                    </pic:cNvPicPr>
-                  </pic:nvPicPr>
-                  <pic:blipFill>
-                    <a:blip r:embed="rId36">
-                      <a:extLst>
-                        <a:ext uri="{28A0092B-C50C-407E-A947-70E740481C1C}">
-                          <a14:useLocalDpi xmlns:a14="http://schemas.microsoft.com/office/drawing/2010/main" val="0"/>
-                        </a:ext>
-                      </a:extLst>
-                    </a:blip>
-                    <a:srcRect/>
-                    <a:stretch>
-                      <a:fillRect/>
-                    </a:stretch>
-                  </pic:blipFill>
-                  <pic:spPr bwMode="auto">
-                    <a:xfrm>
-                      <a:off x="0" y="0"/>
-                      <a:ext cx="2802990" cy="2449958"/>
-                    </a:xfrm>
-                    <a:prstGeom prst="rect">
-                      <a:avLst/>
-                    </a:prstGeom>
-                    <a:noFill/>
-                    <a:ln>
-                      <a:noFill/>
-                    </a:ln>
-                  </pic:spPr>
-                </pic:pic>
-              </a:graphicData>
-            </a:graphic>
-          </wp:inline>
-        </w:drawing>
-      </w:r>
-    </w:p>
-    <w:p>
-      <w:pPr>
-        <w:rPr>
-          <w:sz w:val="24"/>
-          <w:szCs w:val="24"/>
-        </w:rPr>
-      </w:pPr>
-    </w:p>
-    <w:p>
-      <w:pPr>
-        <w:rPr>
-          <w:sz w:val="24"/>
-          <w:szCs w:val="24"/>
-        </w:rPr>
-      </w:pPr>
-    </w:p>
-    <w:p>
-      <w:pPr>
-        <w:rPr>
-          <w:sz w:val="24"/>
-          <w:szCs w:val="24"/>
-        </w:rPr>
-      </w:pPr>
-    </w:p>
-    <w:p>
-      <w:pPr>
-        <w:rPr>
-          <w:sz w:val="24"/>
-          <w:szCs w:val="24"/>
-        </w:rPr>
-      </w:pPr>
-    </w:p>
-    <w:p>
-      <w:pPr>
-        <w:rPr>
-          <w:sz w:val="24"/>
-          <w:szCs w:val="24"/>
-        </w:rPr>
-      </w:pPr>
-    </w:p>
-    <w:p>
-      <w:pPr>
-        <w:rPr>
-          <w:sz w:val="24"/>
-          <w:szCs w:val="24"/>
-        </w:rPr>
-      </w:pPr>
-    </w:p>
-    <w:p>
-      <w:pPr>
-        <w:rPr>
-          <w:sz w:val="24"/>
-          <w:szCs w:val="24"/>
-        </w:rPr>
-      </w:pPr>
-    </w:p>
-    <w:p>
-      <w:pPr>
-        <w:rPr>
-          <w:sz w:val="24"/>
-          <w:szCs w:val="24"/>
-        </w:rPr>
-      </w:pPr>
-    </w:p>
-    <w:p>
-      <w:pPr>
-        <w:rPr>
-          <w:sz w:val="24"/>
-          <w:szCs w:val="24"/>
-        </w:rPr>
-      </w:pPr>
-    </w:p>
-    <w:p>
-      <w:pPr>
-        <w:rPr>
-          <w:sz w:val="24"/>
-          <w:szCs w:val="24"/>
-        </w:rPr>
-      </w:pPr>
-    </w:p>
-    <w:p>
-      <w:pPr>
-        <w:jc w:val="center"/>
-        <w:rPr>
-          <w:b/>
-          <w:bCs/>
-          <w:sz w:val="32"/>
-          <w:szCs w:val="32"/>
-        </w:rPr>
-      </w:pPr>
-      <w:r>
-        <w:rPr>
-          <w:b/>
-          <w:bCs/>
-          <w:sz w:val="32"/>
-          <w:szCs w:val="32"/>
-        </w:rPr>
-        <w:lastRenderedPageBreak/>
-        <w:t xml:space="preserve">OUTPUT </w:t>
-      </w:r>
-      <w:r>
-        <w:rPr>
-          <w:b/>
-          <w:bCs/>
-          <w:sz w:val="32"/>
-          <w:szCs w:val="32"/>
-        </w:rPr>
-        <w:t>NO WEB DECISION TREE (1000 IMG)</w:t>
-      </w:r>
-    </w:p>
-    <w:p>
-      <w:pPr>
-        <w:rPr>
-          <w:sz w:val="24"/>
-          <w:szCs w:val="24"/>
-        </w:rPr>
-      </w:pPr>
-      <w:r>
-        <w:rPr>
-          <w:noProof/>
-          <w:sz w:val="24"/>
-          <w:szCs w:val="24"/>
-        </w:rPr>
-        <w:drawing>
-          <wp:inline distT="0" distB="0" distL="0" distR="0" wp14:anchorId="0AA2905D" wp14:editId="1F8CCC7F">
-            <wp:extent cx="6111240" cy="3383280"/>
-            <wp:effectExtent l="0" t="0" r="3810" b="7620"/>
-            <wp:docPr id="37" name="Immagine 37"/>
-            <wp:cNvGraphicFramePr>
-              <a:graphicFrameLocks xmlns:a="http://schemas.openxmlformats.org/drawingml/2006/main" noChangeAspect="1"/>
-            </wp:cNvGraphicFramePr>
-            <a:graphic xmlns:a="http://schemas.openxmlformats.org/drawingml/2006/main">
-              <a:graphicData uri="http://schemas.openxmlformats.org/drawingml/2006/picture">
-                <pic:pic xmlns:pic="http://schemas.openxmlformats.org/drawingml/2006/picture">
-                  <pic:nvPicPr>
-                    <pic:cNvPr id="0" name="Picture 9"/>
-                    <pic:cNvPicPr>
-                      <a:picLocks noChangeAspect="1" noChangeArrowheads="1"/>
-                    </pic:cNvPicPr>
-                  </pic:nvPicPr>
-                  <pic:blipFill>
-                    <a:blip r:embed="rId37">
-                      <a:extLst>
-                        <a:ext uri="{28A0092B-C50C-407E-A947-70E740481C1C}">
-                          <a14:useLocalDpi xmlns:a14="http://schemas.microsoft.com/office/drawing/2010/main" val="0"/>
-                        </a:ext>
-                      </a:extLst>
-                    </a:blip>
-                    <a:srcRect/>
-                    <a:stretch>
-                      <a:fillRect/>
-                    </a:stretch>
-                  </pic:blipFill>
-                  <pic:spPr bwMode="auto">
-                    <a:xfrm>
-                      <a:off x="0" y="0"/>
-                      <a:ext cx="6111240" cy="3383280"/>
-                    </a:xfrm>
-                    <a:prstGeom prst="rect">
-                      <a:avLst/>
-                    </a:prstGeom>
-                    <a:noFill/>
-                    <a:ln>
-                      <a:noFill/>
-                    </a:ln>
-                  </pic:spPr>
-                </pic:pic>
-              </a:graphicData>
-            </a:graphic>
-          </wp:inline>
-        </w:drawing>
-      </w:r>
-    </w:p>
-    <w:p>
-      <w:pPr>
-        <w:rPr>
-          <w:sz w:val="24"/>
-          <w:szCs w:val="24"/>
-        </w:rPr>
-      </w:pPr>
-      <w:r>
-        <w:rPr>
-          <w:noProof/>
-          <w:sz w:val="24"/>
-          <w:szCs w:val="24"/>
-        </w:rPr>
-        <w:drawing>
-          <wp:inline distT="0" distB="0" distL="0" distR="0" wp14:anchorId="1B57AD1C" wp14:editId="0D98D8A7">
-            <wp:extent cx="2491740" cy="2177909"/>
-            <wp:effectExtent l="0" t="0" r="3810" b="0"/>
-            <wp:docPr id="39" name="Immagine 39"/>
-            <wp:cNvGraphicFramePr>
-              <a:graphicFrameLocks xmlns:a="http://schemas.openxmlformats.org/drawingml/2006/main" noChangeAspect="1"/>
-            </wp:cNvGraphicFramePr>
-            <a:graphic xmlns:a="http://schemas.openxmlformats.org/drawingml/2006/main">
-              <a:graphicData uri="http://schemas.openxmlformats.org/drawingml/2006/picture">
-                <pic:pic xmlns:pic="http://schemas.openxmlformats.org/drawingml/2006/picture">
-                  <pic:nvPicPr>
-                    <pic:cNvPr id="0" name="Picture 10"/>
-                    <pic:cNvPicPr>
-                      <a:picLocks noChangeAspect="1" noChangeArrowheads="1"/>
-                    </pic:cNvPicPr>
-                  </pic:nvPicPr>
-                  <pic:blipFill>
-                    <a:blip r:embed="rId38">
-                      <a:extLst>
-                        <a:ext uri="{28A0092B-C50C-407E-A947-70E740481C1C}">
-                          <a14:useLocalDpi xmlns:a14="http://schemas.microsoft.com/office/drawing/2010/main" val="0"/>
-                        </a:ext>
-                      </a:extLst>
-                    </a:blip>
-                    <a:srcRect/>
-                    <a:stretch>
-                      <a:fillRect/>
-                    </a:stretch>
-                  </pic:blipFill>
-                  <pic:spPr bwMode="auto">
-                    <a:xfrm>
-                      <a:off x="0" y="0"/>
-                      <a:ext cx="2520358" cy="2202923"/>
-                    </a:xfrm>
-                    <a:prstGeom prst="rect">
-                      <a:avLst/>
-                    </a:prstGeom>
-                    <a:noFill/>
-                    <a:ln>
-                      <a:noFill/>
-                    </a:ln>
-                  </pic:spPr>
-                </pic:pic>
-              </a:graphicData>
-            </a:graphic>
-          </wp:inline>
-        </w:drawing>
-      </w:r>
     </w:p>
     <w:sectPr>
       <w:pgSz w:w="11906" w:h="16838"/>

</xml_diff>